<commit_message>
Copy / paste line numbering ?
</commit_message>
<xml_diff>
--- a/docs/exemplier.docx
+++ b/docs/exemplier.docx
@@ -3,50 +3,13 @@
 <w:document xmlns:wpc="http://schemas.microsoft.com/office/word/2010/wordprocessingCanvas" xmlns:cx="http://schemas.microsoft.com/office/drawing/2014/chartex" xmlns:cx1="http://schemas.microsoft.com/office/drawing/2015/9/8/chartex" xmlns:mc="http://schemas.openxmlformats.org/markup-compatibility/2006" xmlns:o="urn:schemas-microsoft-com:office:office" xmlns:r="http://schemas.openxmlformats.org/officeDocument/2006/relationships" xmlns:m="http://schemas.openxmlformats.org/officeDocument/2006/math" xmlns:v="urn:schemas-microsoft-com:vml" xmlns:wp14="http://schemas.microsoft.com/office/word/2010/wordprocessingDrawing" xmlns:wp="http://schemas.openxmlformats.org/drawingml/2006/wordprocessingDrawing" xmlns:w10="urn:schemas-microsoft-com:office:word" xmlns:w="http://schemas.openxmlformats.org/wordprocessingml/2006/main" xmlns:w14="http://schemas.microsoft.com/office/word/2010/wordml" xmlns:w15="http://schemas.microsoft.com/office/word/2012/wordml" xmlns:w16se="http://schemas.microsoft.com/office/word/2015/wordml/symex" xmlns:wpg="http://schemas.microsoft.com/office/word/2010/wordprocessingGroup" xmlns:wpi="http://schemas.microsoft.com/office/word/2010/wordprocessingInk" xmlns:wne="http://schemas.microsoft.com/office/word/2006/wordml" xmlns:wps="http://schemas.microsoft.com/office/word/2010/wordprocessingShape" mc:Ignorable="w14 w15 w16se wp14">
   <w:body>
     <w:p>
-      <w:r>
-        <w:object w:dxaOrig="1440" w:dyaOrig="360">
-          <v:shapetype id="_x0000_t75" coordsize="21600,21600" o:spt="75" o:preferrelative="t" path="m@4@5l@4@11@9@11@9@5xe" filled="f" stroked="f">
-            <v:stroke joinstyle="miter"/>
-            <v:formulas>
-              <v:f eqn="if lineDrawn pixelLineWidth 0"/>
-              <v:f eqn="sum @0 1 0"/>
-              <v:f eqn="sum 0 0 @1"/>
-              <v:f eqn="prod @2 1 2"/>
-              <v:f eqn="prod @3 21600 pixelWidth"/>
-              <v:f eqn="prod @3 21600 pixelHeight"/>
-              <v:f eqn="sum @0 0 1"/>
-              <v:f eqn="prod @6 1 2"/>
-              <v:f eqn="prod @7 21600 pixelWidth"/>
-              <v:f eqn="sum @8 21600 0"/>
-              <v:f eqn="prod @7 21600 pixelHeight"/>
-              <v:f eqn="sum @10 21600 0"/>
-            </v:formulas>
-            <v:path o:extrusionok="f" gradientshapeok="t" o:connecttype="rect"/>
-            <o:lock v:ext="edit" aspectratio="t"/>
-          </v:shapetype>
-          <v:shape id="_x0000_i1130" type="#_x0000_t75" style="width:1in;height:18.1pt" o:ole="">
-            <v:imagedata r:id="rId6" o:title=""/>
-          </v:shape>
-          <w:control r:id="rId7" w:name="DefaultOcxName" w:shapeid="_x0000_i1130"/>
-        </w:object>
-      </w:r>
-      <w:r>
-        <w:object w:dxaOrig="1440" w:dyaOrig="360">
-          <v:shape id="_x0000_i1129" type="#_x0000_t75" style="width:1in;height:18.1pt" o:ole="">
-            <v:imagedata r:id="rId8" o:title=""/>
-          </v:shape>
-          <w:control r:id="rId9" w:name="DefaultOcxName1" w:shapeid="_x0000_i1129"/>
-        </w:object>
-      </w:r>
-    </w:p>
-    <w:p>
       <w:pPr>
         <w:pStyle w:val="Titre1"/>
       </w:pPr>
       <w:r>
         <w:t>73 occurrences trouvées pour la requête : « </w:t>
       </w:r>
-      <w:hyperlink r:id="rId10" w:history="1">
+      <w:hyperlink r:id="rId6" w:history="1">
         <w:r>
           <w:rPr>
             <w:rStyle w:val="Lienhypertexte"/>
@@ -95,7 +58,7 @@
         </w:rPr>
         <w:t>, 5 (</w:t>
       </w:r>
-      <w:hyperlink r:id="rId11" w:anchor="l2.754.1" w:tgtFrame="_blank" w:history="1">
+      <w:hyperlink r:id="rId7" w:anchor="l2.754.1" w:tgtFrame="_blank" w:history="1">
         <w:r>
           <w:rPr>
             <w:rFonts w:ascii="Times New Roman" w:eastAsia="Times New Roman" w:hAnsi="Times New Roman" w:cs="Times New Roman"/>
@@ -170,6 +133,8 @@
         </w:rPr>
         <w:footnoteReference w:id="1"/>
       </w:r>
+      <w:bookmarkStart w:id="0" w:name="_GoBack"/>
+      <w:bookmarkEnd w:id="0"/>
     </w:p>
     <w:p>
       <w:pPr>
@@ -208,7 +173,7 @@
         </w:rPr>
         <w:t>, 5 (</w:t>
       </w:r>
-      <w:hyperlink r:id="rId12" w:anchor="l2.754.1" w:tgtFrame="_blank" w:history="1">
+      <w:hyperlink r:id="rId8" w:anchor="l2.754.1" w:tgtFrame="_blank" w:history="1">
         <w:r>
           <w:rPr>
             <w:rFonts w:ascii="Times New Roman" w:eastAsia="Times New Roman" w:hAnsi="Times New Roman" w:cs="Times New Roman"/>
@@ -288,7 +253,7 @@
       <w:r>
         <w:t>, 5 (</w:t>
       </w:r>
-      <w:hyperlink r:id="rId13" w:anchor="l2.754.1" w:tgtFrame="_blank" w:history="1">
+      <w:hyperlink r:id="rId9" w:anchor="l2.754.1" w:tgtFrame="_blank" w:history="1">
         <w:r>
           <w:rPr>
             <w:rStyle w:val="Lienhypertexte"/>
@@ -334,7 +299,7 @@
       <w:r>
         <w:t>, 3.5 (</w:t>
       </w:r>
-      <w:hyperlink r:id="rId14" w:anchor="l5.325.17" w:tgtFrame="_blank" w:history="1">
+      <w:hyperlink r:id="rId10" w:anchor="l5.325.17" w:tgtFrame="_blank" w:history="1">
         <w:r>
           <w:rPr>
             <w:rStyle w:val="Lienhypertexte"/>
@@ -375,7 +340,7 @@
       <w:r>
         <w:t>, 4.6 (</w:t>
       </w:r>
-      <w:hyperlink r:id="rId15" w:anchor="l5.404.15" w:tgtFrame="_blank" w:history="1">
+      <w:hyperlink r:id="rId11" w:anchor="l5.404.15" w:tgtFrame="_blank" w:history="1">
         <w:r>
           <w:rPr>
             <w:rStyle w:val="Lienhypertexte"/>
@@ -417,7 +382,7 @@
       <w:r>
         <w:t>, 9.9 (</w:t>
       </w:r>
-      <w:hyperlink r:id="rId16" w:anchor="l5.804.2" w:tgtFrame="_blank" w:history="1">
+      <w:hyperlink r:id="rId12" w:anchor="l5.804.2" w:tgtFrame="_blank" w:history="1">
         <w:r>
           <w:rPr>
             <w:rStyle w:val="Lienhypertexte"/>
@@ -458,7 +423,7 @@
       <w:r>
         <w:t>, 2.5 (</w:t>
       </w:r>
-      <w:hyperlink r:id="rId17" w:anchor="l6.12.5" w:tgtFrame="_blank" w:history="1">
+      <w:hyperlink r:id="rId13" w:anchor="l6.12.5" w:tgtFrame="_blank" w:history="1">
         <w:r>
           <w:rPr>
             <w:rStyle w:val="Lienhypertexte"/>
@@ -499,7 +464,7 @@
       <w:r>
         <w:t>, 2.5 (</w:t>
       </w:r>
-      <w:hyperlink r:id="rId18" w:anchor="l6.12.13" w:tgtFrame="_blank" w:history="1">
+      <w:hyperlink r:id="rId14" w:anchor="l6.12.13" w:tgtFrame="_blank" w:history="1">
         <w:r>
           <w:rPr>
             <w:rStyle w:val="Lienhypertexte"/>
@@ -540,7 +505,7 @@
       <w:r>
         <w:t>, 2.5 (</w:t>
       </w:r>
-      <w:hyperlink r:id="rId19" w:anchor="l6.12.17" w:tgtFrame="_blank" w:history="1">
+      <w:hyperlink r:id="rId15" w:anchor="l6.12.17" w:tgtFrame="_blank" w:history="1">
         <w:r>
           <w:rPr>
             <w:rStyle w:val="Lienhypertexte"/>
@@ -581,7 +546,7 @@
       <w:r>
         <w:t>, 1 (</w:t>
       </w:r>
-      <w:hyperlink r:id="rId20" w:anchor="l7.666.10" w:tgtFrame="_blank" w:history="1">
+      <w:hyperlink r:id="rId16" w:anchor="l7.666.10" w:tgtFrame="_blank" w:history="1">
         <w:r>
           <w:rPr>
             <w:rStyle w:val="Lienhypertexte"/>
@@ -596,7 +561,11 @@
     </w:p>
     <w:p>
       <w:r>
-        <w:t xml:space="preserve">τὸ μαραίνεσθαι, περὶ οὗ νῦν ὁ λόγος ἐστίν. ἐπεὶ δὲ ζῶντος σώματος ἔφαμεν εἶναι φθορὰν τὸν μαρασμὸν, ἔστι δὲ τρία γένη τῶν ζώντων, ζῶα, φυτὰ καὶ σπέρματα, καὶ διὰ ταῦτα καὶ οἱ καρποὶ, τούτων ἂν εἶναι πάθος τὸν μαρασμὸν ἑρμηνεύοντες κυρίως, ἐκ </w:t>
+        <w:t xml:space="preserve">τὸ μαραίνεσθαι, περὶ οὗ νῦν ὁ λόγος ἐστίν. ἐπεὶ δὲ ζῶντος σώματος ἔφαμεν εἶναι φθορὰν τὸν μαρασμὸν, ἔστι δὲ τρία γένη τῶν ζώντων, ζῶα, φυτὰ καὶ σπέρματα, καὶ διὰ ταῦτα καὶ οἱ καρποὶ, </w:t>
+      </w:r>
+      <w:r>
+        <w:lastRenderedPageBreak/>
+        <w:t xml:space="preserve">τούτων ἂν εἶναι πάθος τὸν μαρασμὸν ἑρμηνεύοντες κυρίως, ἐκ </w:t>
       </w:r>
       <w:r>
         <w:rPr>
@@ -606,42 +575,247 @@
         <w:t>μεταφορᾶς</w:t>
       </w:r>
       <w:r>
-        <w:t xml:space="preserve"> δὲ ἤδη καὶ τὰς ἀλλὰς φθορὰς, ὅσαι γίνονται διὰ ξηρότητος, μαρασμὸν ὀνομάζουσιν. ὥστε καὶ κατὰ τοῦ πυρὸς ἐπιφέρουσι </w:t>
+        <w:t xml:space="preserve"> δὲ ἤδη καὶ τὰς ἀλλὰς φθορὰς, ὅσαι γίνονται διὰ ξηρότητος, μαρασμὸν ὀνομάζουσιν. ὥστε καὶ κατὰ τοῦ πυρὸς ἐπιφέρουσι τοὔνομα, καὶ μᾶλλον ἔτι ποῤῥώτερον, ἐπιφέροντες ἐπὶ πάντα τὰ κατὰ βραχὺ φθειρόμενα. ἀλλ’ οὐδὲ περί τινος τῶν ἄλλων, ὅσα </w:t>
+      </w:r>
+    </w:p>
+    <w:p>
+      <w:pPr>
+        <w:pStyle w:val="Titre2"/>
+      </w:pPr>
+      <w:r>
+        <w:rPr>
+          <w:rStyle w:val="Accentuation"/>
+        </w:rPr>
+        <w:t>De locis affectis</w:t>
+      </w:r>
+      <w:r>
+        <w:t>, 2.9 (</w:t>
+      </w:r>
+      <w:hyperlink r:id="rId17" w:anchor="l8.119.17" w:tgtFrame="_blank" w:history="1">
+        <w:r>
+          <w:rPr>
+            <w:rStyle w:val="Lienhypertexte"/>
+            <w:rFonts w:eastAsiaTheme="majorEastAsia"/>
+          </w:rPr>
+          <w:t>8.119.17 K</w:t>
+        </w:r>
+      </w:hyperlink>
+      <w:r>
+        <w:t>)</w:t>
+      </w:r>
+    </w:p>
+    <w:p>
+      <w:r>
+        <w:t xml:space="preserve">ἄνευ τῶν ἀλλοκότων ὀνομάτων διδασκόμενα· τῆς δ’ Ἀρχιγένους διδασκαλίας ἴδιον ἐξαίρετόν ἐστιν οὐ πραγμάτων ὑφήγησις καινῶν, ἀλλ’ ὀνομάτων οὐδὲν πρᾶγμα δηλούντων. τοιούτων ὀνομάτων καὶ τὴν περὶ τῶν σφυγμῶν ἐπλήρωσε πραγματείαν, οὐδ’ αὐτὴν δεομένην </w:t>
+      </w:r>
+      <w:r>
+        <w:rPr>
+          <w:b/>
+          <w:bCs/>
+        </w:rPr>
+        <w:t>μεταφορᾶς</w:t>
+      </w:r>
+      <w:r>
+        <w:t xml:space="preserve"> ὀνομάτων ἀκύρων, ὡς ἐπεδείξαμεν ἐν τοῖς περὶ σφυγμῶν ὑπομνήμασιν. </w:t>
+      </w:r>
+    </w:p>
+    <w:p>
+      <w:pPr>
+        <w:pStyle w:val="Titre2"/>
+      </w:pPr>
+      <w:r>
+        <w:rPr>
+          <w:rStyle w:val="Accentuation"/>
+        </w:rPr>
+        <w:t>De differentiis pulsuum</w:t>
+      </w:r>
+      <w:r>
+        <w:t>, 3.6 (</w:t>
+      </w:r>
+      <w:hyperlink r:id="rId18" w:anchor="l8.672.9" w:tgtFrame="_blank" w:history="1">
+        <w:r>
+          <w:rPr>
+            <w:rStyle w:val="Lienhypertexte"/>
+            <w:rFonts w:eastAsiaTheme="majorEastAsia"/>
+          </w:rPr>
+          <w:t>8.672.9 K</w:t>
+        </w:r>
+      </w:hyperlink>
+      <w:r>
+        <w:t>)</w:t>
+      </w:r>
+    </w:p>
+    <w:p>
+      <w:r>
+        <w:t xml:space="preserve">αἰσθάνονται τῆς ποιότητος, εἰ δ’ ἂν ἐν τάχει παύηταί τε καὶ ἀπολύηται ἢ ποιότης, ἢ δύναμις, ἢ χρεία, κενὸν ἐκεῖνον προσαγορεύουσι. οὕτως οὖν καὶ τοὺς λόγους ἐνίοτε ψευδεῖς ὀνομάζουσι κενοὺς, οὐ μήν γε ὅταν κενὸν εἶναί τινα λέγουσιν νοῦ </w:t>
+      </w:r>
+      <w:r>
+        <w:rPr>
+          <w:b/>
+          <w:bCs/>
+        </w:rPr>
+        <w:t>μεταφορᾷ</w:t>
+      </w:r>
+      <w:r>
+        <w:t xml:space="preserve"> χρῶνται τηνικαῦτα, καθάπερ οὐδ’ ὅταν τοὺς μὲν ἰσχνοὺς ἀνθρώπους κενὸν ἔχειν τὸ σῶμα σαρκῶν φάσκωσι, τοὺς δὲ παχεῖς πλῆρες. ἀλλ’ ἐν τούτοις φυλάττουσι τὴν ἀγγείου τε καὶ περιεχομένου νόησιν. ἐφ’ ὧν, ὡς ἐῤῥέθη, κυρίως τε καὶ πρώτως εἴθισται λέγεσθαι τὸ πλῆρές </w:t>
+      </w:r>
+    </w:p>
+    <w:p>
+      <w:pPr>
+        <w:pStyle w:val="Titre2"/>
+      </w:pPr>
+      <w:r>
+        <w:rPr>
+          <w:rStyle w:val="Accentuation"/>
+        </w:rPr>
+        <w:t>De differentiis pulsuum</w:t>
+      </w:r>
+      <w:r>
+        <w:t>, 3.6 (</w:t>
+      </w:r>
+      <w:hyperlink r:id="rId19" w:anchor="l8.675.4" w:tgtFrame="_blank" w:history="1">
+        <w:r>
+          <w:rPr>
+            <w:rStyle w:val="Lienhypertexte"/>
+            <w:rFonts w:eastAsiaTheme="majorEastAsia"/>
+          </w:rPr>
+          <w:t>8.675.4 K</w:t>
+        </w:r>
+      </w:hyperlink>
+      <w:r>
+        <w:t>)</w:t>
+      </w:r>
+    </w:p>
+    <w:p>
+      <w:r>
+        <w:t xml:space="preserve">κυρίως ἢ πλῆρες ἢ κενὸν ἀγγεῖον· ἑτέρως δὲ καθ’ αὑτὸ τῆς ἀρτηρίας τὸ σῶμα, τουτέστι τοὺς χιτῶνας αὐτῆς, οὕς ἄμεινον ἦν, οἶμαι, σκληροὺς καὶ μαλακοὺς, οὐ πλήρεις ἢ κενοὺς ὀνομάζειν. οὐδὲν γὰρ ὁμοιομερὲς σῶμα κενὸν ἢ πλῆρες καλεῖται, πλὴν εἰ μὴ κατὰ </w:t>
+      </w:r>
+      <w:r>
+        <w:rPr>
+          <w:b/>
+          <w:bCs/>
+        </w:rPr>
+        <w:t>μεταφορὰν</w:t>
+      </w:r>
+      <w:r>
+        <w:t xml:space="preserve">, ἧς οὐ χρὴ προσάπτεσθαι κατὰ τὰς ἐπιστημονικὰς διδασκαλίας. ἀλλ’ εἰ μὲν ἔχοιμεν ὀνόματα κύρια, τούτοις χρῆσθαι προσῆκεν· εἰ δὲ μὴ, λόγῳ μᾶλλον ἑρμηνεύειν ἕκαστον τῶν πραγμάτων, οὐκ ἐκ μεταφορᾶς ὀνομάζειν, ὅταν γε διδάσκειν τις βούληται καὶ </w:t>
+      </w:r>
+    </w:p>
+    <w:p>
+      <w:pPr>
+        <w:pStyle w:val="Titre2"/>
+      </w:pPr>
+      <w:r>
+        <w:rPr>
+          <w:rStyle w:val="Accentuation"/>
+        </w:rPr>
+        <w:t>De differentiis pulsuum</w:t>
+      </w:r>
+      <w:r>
+        <w:t>, 3.6 (</w:t>
+      </w:r>
+      <w:hyperlink r:id="rId20" w:anchor="l8.675.8" w:tgtFrame="_blank" w:history="1">
+        <w:r>
+          <w:rPr>
+            <w:rStyle w:val="Lienhypertexte"/>
+            <w:rFonts w:eastAsiaTheme="majorEastAsia"/>
+          </w:rPr>
+          <w:t>8.675.8 K</w:t>
+        </w:r>
+      </w:hyperlink>
+      <w:r>
+        <w:t>)</w:t>
+      </w:r>
+    </w:p>
+    <w:p>
+      <w:r>
+        <w:t xml:space="preserve">πλῆρες καλεῖται, πλὴν εἰ μὴ κατὰ μεταφορὰν, ἧς οὐ χρὴ προσάπτεσθαι κατὰ τὰς ἐπιστημονικὰς διδασκαλίας. ἀλλ’ εἰ μὲν ἔχοιμεν ὀνόματα κύρια, τούτοις χρῆσθαι προσῆκεν· εἰ δὲ μὴ, λόγῳ μᾶλλον ἑρμηνεύειν ἕκαστον τῶν πραγμάτων, οὐκ ἐκ </w:t>
+      </w:r>
+      <w:r>
+        <w:rPr>
+          <w:b/>
+          <w:bCs/>
+        </w:rPr>
+        <w:t>μεταφορᾶς</w:t>
+      </w:r>
+      <w:r>
+        <w:t xml:space="preserve"> ὀνομάζειν, ὅταν γε διδάσκειν τις βούληται καὶ μὴ περιλαλεῖν, ἐπεὶ τῷ γε μεμαθηκότι τὸ πρᾶγμα συντόμου δηλώσεως ἕνεκεν ἐγχωρεῖ καὶ διὰ τῶν ἐκ μεταφορᾶς ὀνομάτων καὶ διὰ τῶν ἐκ καταχρήσεως ἐνδείκνυσθαι τὸ λεγόμενον. ἡ πρώτη μέντοι διδασκαλία τῶν τεχνικῶν ἁπάντων </w:t>
+      </w:r>
+    </w:p>
+    <w:p>
+      <w:pPr>
+        <w:pStyle w:val="Titre2"/>
+      </w:pPr>
+      <w:r>
+        <w:rPr>
+          <w:rStyle w:val="Accentuation"/>
+        </w:rPr>
+        <w:t>De differentiis pulsuum</w:t>
+      </w:r>
+      <w:r>
+        <w:t>, 3.6 (</w:t>
+      </w:r>
+      <w:hyperlink r:id="rId21" w:anchor="l8.675.10" w:tgtFrame="_blank" w:history="1">
+        <w:r>
+          <w:rPr>
+            <w:rStyle w:val="Lienhypertexte"/>
+            <w:rFonts w:eastAsiaTheme="majorEastAsia"/>
+          </w:rPr>
+          <w:t>8.675.10 K</w:t>
+        </w:r>
+      </w:hyperlink>
+      <w:r>
+        <w:t>)</w:t>
+      </w:r>
+    </w:p>
+    <w:p>
+      <w:r>
+        <w:t xml:space="preserve">μὲν ἔχοιμεν ὀνόματα κύρια, τούτοις χρῆσθαι προσῆκεν· εἰ δὲ μὴ, λόγῳ μᾶλλον ἑρμηνεύειν ἕκαστον τῶν πραγμάτων, οὐκ ἐκ μεταφορᾶς ὀνομάζειν, ὅταν γε διδάσκειν τις βούληται καὶ μὴ περιλαλεῖν, ἐπεὶ τῷ γε μεμαθηκότι τὸ πρᾶγμα συντόμου δηλώσεως ἕνεκεν ἐγχωρεῖ καὶ διὰ τῶν ἐκ </w:t>
+      </w:r>
+      <w:r>
+        <w:rPr>
+          <w:b/>
+          <w:bCs/>
+        </w:rPr>
+        <w:t>μεταφορᾶς</w:t>
+      </w:r>
+      <w:r>
+        <w:t xml:space="preserve"> ὀνομάτων καὶ διὰ τῶν ἐκ καταχρήσεως ἐνδείκνυσθαι τὸ λεγόμενον. ἡ πρώτη μέντοι διδασκαλία τῶν </w:t>
       </w:r>
       <w:r>
         <w:lastRenderedPageBreak/>
-        <w:t xml:space="preserve">τοὔνομα, καὶ μᾶλλον ἔτι ποῤῥώτερον, ἐπιφέροντες ἐπὶ πάντα τὰ κατὰ βραχὺ φθειρόμενα. ἀλλ’ οὐδὲ περί τινος τῶν ἄλλων, ὅσα </w:t>
-      </w:r>
-    </w:p>
-    <w:p>
-      <w:pPr>
-        <w:pStyle w:val="Titre2"/>
-      </w:pPr>
-      <w:r>
-        <w:rPr>
-          <w:rStyle w:val="Accentuation"/>
-        </w:rPr>
-        <w:t>De locis affectis</w:t>
-      </w:r>
-      <w:r>
-        <w:t>, 2.9 (</w:t>
-      </w:r>
-      <w:hyperlink r:id="rId21" w:anchor="l8.119.17" w:tgtFrame="_blank" w:history="1">
-        <w:r>
-          <w:rPr>
-            <w:rStyle w:val="Lienhypertexte"/>
-            <w:rFonts w:eastAsiaTheme="majorEastAsia"/>
-          </w:rPr>
-          <w:t>8.119.17 K</w:t>
-        </w:r>
-      </w:hyperlink>
-      <w:r>
-        <w:t>)</w:t>
-      </w:r>
-    </w:p>
-    <w:p>
-      <w:r>
-        <w:t xml:space="preserve">ἄνευ τῶν ἀλλοκότων ὀνομάτων διδασκόμενα· τῆς δ’ Ἀρχιγένους διδασκαλίας ἴδιον ἐξαίρετόν ἐστιν οὐ πραγμάτων ὑφήγησις καινῶν, ἀλλ’ ὀνομάτων οὐδὲν πρᾶγμα δηλούντων. τοιούτων ὀνομάτων καὶ τὴν περὶ τῶν σφυγμῶν ἐπλήρωσε πραγματείαν, οὐδ’ αὐτὴν δεομένην </w:t>
+        <w:t xml:space="preserve">τεχνικῶν ἁπάντων πραγμάτων ὑπὲρ τοῦ σαφής τε εἶναι καὶ διηρθρωμένη κυρίων ὀνομάτων δεῖται. τὸ τοίνυν σῶμα τῆς ἀρτηρίας, </w:t>
+      </w:r>
+    </w:p>
+    <w:p>
+      <w:pPr>
+        <w:pStyle w:val="Titre2"/>
+      </w:pPr>
+      <w:r>
+        <w:rPr>
+          <w:rStyle w:val="Accentuation"/>
+        </w:rPr>
+        <w:t>De differentiis pulsuum</w:t>
+      </w:r>
+      <w:r>
+        <w:t>, 3.6 (</w:t>
+      </w:r>
+      <w:hyperlink r:id="rId22" w:anchor="l8.68.6" w:tgtFrame="_blank" w:history="1">
+        <w:r>
+          <w:rPr>
+            <w:rStyle w:val="Lienhypertexte"/>
+            <w:rFonts w:eastAsiaTheme="majorEastAsia"/>
+          </w:rPr>
+          <w:t>8.68.6 K</w:t>
+        </w:r>
+      </w:hyperlink>
+      <w:r>
+        <w:t>)</w:t>
+      </w:r>
+    </w:p>
+    <w:p>
+      <w:r>
+        <w:t xml:space="preserve">δήπου κᾀμοὶ λέγειν ἄλλας ἐπὶ ταῖς εἰρημέναις ὑφ’ ἡμῶν ποιότητας ἐν τοῖς σφυγμοῖς ὑπάρχειν, κατὰ τὴν διαστολὴν τῆς ἀρτηρίας φαινομένας, τρεῖς τὸν ἀριθμὸν, οὐκ ὀρθῶς ὑφ’ ἡμῶν παραλελειμμένας. εἰ δ’ ἐρωτήσετέ με, τίνας ταύτας, ἀῤῥήτους εἶναι φήσω κυρίοις ὀνόμασιν. ἐκ </w:t>
       </w:r>
       <w:r>
         <w:rPr>
@@ -651,7 +825,7 @@
         <w:t>μεταφορᾶς</w:t>
       </w:r>
       <w:r>
-        <w:t xml:space="preserve"> ὀνομάτων ἀκύρων, ὡς ἐπεδείξαμεν ἐν τοῖς περὶ σφυγμῶν ὑπομνήμασιν. </w:t>
+        <w:t xml:space="preserve"> δ’ εἰ βούλοισθε, διδάξειν ὑφέξομαι. καθάπερ γὰρ φωνὴν τὴν μὲν λευκὴν εἶναι, τὴν δὲ μέλαινάν φαμεν, οὕτω καὶ τῶν σφυγμῶν τὸν μέν τινα λευκὸν ὑπάρχειν ἐρῶ, τὸν δὲ μέλανα, καὶ ταύτην πρώτην εὐθέως τὴν ποιότητα παραλελεῖφθαι πρὸς </w:t>
       </w:r>
     </w:p>
     <w:p>
@@ -667,22 +841,63 @@
       <w:r>
         <w:t>, 3.6 (</w:t>
       </w:r>
-      <w:hyperlink r:id="rId22" w:anchor="l8.672.9" w:tgtFrame="_blank" w:history="1">
-        <w:r>
-          <w:rPr>
-            <w:rStyle w:val="Lienhypertexte"/>
-            <w:rFonts w:eastAsiaTheme="majorEastAsia"/>
-          </w:rPr>
-          <w:t>8.672.9 K</w:t>
-        </w:r>
-      </w:hyperlink>
-      <w:r>
-        <w:t>)</w:t>
-      </w:r>
-    </w:p>
-    <w:p>
-      <w:r>
-        <w:t xml:space="preserve">αἰσθάνονται τῆς ποιότητος, εἰ δ’ ἂν ἐν τάχει παύηταί τε καὶ ἀπολύηται ἢ ποιότης, ἢ δύναμις, ἢ χρεία, κενὸν ἐκεῖνον προσαγορεύουσι. οὕτως οὖν καὶ τοὺς λόγους ἐνίοτε ψευδεῖς ὀνομάζουσι κενοὺς, οὐ μήν γε ὅταν κενὸν εἶναί τινα λέγουσιν νοῦ </w:t>
+      <w:hyperlink r:id="rId23" w:anchor="l8.68.13" w:tgtFrame="_blank" w:history="1">
+        <w:r>
+          <w:rPr>
+            <w:rStyle w:val="Lienhypertexte"/>
+            <w:rFonts w:eastAsiaTheme="majorEastAsia"/>
+          </w:rPr>
+          <w:t>8.68.13 K</w:t>
+        </w:r>
+      </w:hyperlink>
+      <w:r>
+        <w:t>)</w:t>
+      </w:r>
+    </w:p>
+    <w:p>
+      <w:r>
+        <w:t xml:space="preserve">σφυγμῶν τὸν μέν τινα λευκὸν ὑπάρχειν ἐρῶ, τὸν δὲ μέλανα, καὶ ταύτην πρώτην εὐθέως τὴν ποιότητα παραλελεῖφθαι πρὸς ὑμῶν, ἑτέραν δὲ δευτέραν, καθ’ ἣν ἤτοι γλυκύτης τις, ἢ πικρότης αὐτῶν ὁρᾶται, χρῆναι δὲ καὶ τούτων τῶν ὀνομάτων ἀκούειν ἐκ </w:t>
+      </w:r>
+      <w:r>
+        <w:rPr>
+          <w:b/>
+          <w:bCs/>
+        </w:rPr>
+        <w:t>μεταφορᾶς</w:t>
+      </w:r>
+      <w:r>
+        <w:t xml:space="preserve">, ἄῤῥητον γὰρ εἶναι τὸ πρᾶγμα, δειχθῆναι μέντοι δυνάμενον. ἰδού γέ τοι δείκνυμί σοι τὸν σφυγμὸν τοῦτον τὸν πικρόν. ἀλλὰ καὶ ἡ τρίτη ποιότης ἄῤῥητος μέν ἐστι, δειχθῆναι μέντοι δυναμένη. καλῶ δ’ αὐτὴν ὑπογραφῆς ἕνεκα στρυφνότητα. καθάπερ γὰρ ἐν τῇ γεύσει </w:t>
+      </w:r>
+    </w:p>
+    <w:p>
+      <w:pPr>
+        <w:pStyle w:val="Titre2"/>
+      </w:pPr>
+      <w:r>
+        <w:rPr>
+          <w:rStyle w:val="Accentuation"/>
+        </w:rPr>
+        <w:t>De differentiis pulsuum</w:t>
+      </w:r>
+      <w:r>
+        <w:t>, 3.6 (</w:t>
+      </w:r>
+      <w:hyperlink r:id="rId24" w:anchor="l8.681.6" w:tgtFrame="_blank" w:history="1">
+        <w:r>
+          <w:rPr>
+            <w:rStyle w:val="Lienhypertexte"/>
+            <w:rFonts w:eastAsiaTheme="majorEastAsia"/>
+          </w:rPr>
+          <w:t>8.681.6 K</w:t>
+        </w:r>
+      </w:hyperlink>
+      <w:r>
+        <w:t>)</w:t>
+      </w:r>
+    </w:p>
+    <w:p>
+      <w:r>
+        <w:t xml:space="preserve">τρόπῳ τις χρώμενος οὐ τρεῖς μόνον, ἀλλὰ καὶ τριάκοντα φήσει παραλελεῖφθαι διαφορὰς σφυγμῶν. καὶ πρὸ πάντων ἐκείνῳ μοι πρόσεχε τὸν νοῦν, ὅτι στρυφνὸς μέν τις χυμὸς κυρίως ὀνομάζεται, πλήρης δ’ οἶνος οὐδεὶς κυρίως· ἀλλ’ εἴ τις οὕτω προσαγορεύει, </w:t>
       </w:r>
       <w:r>
         <w:rPr>
@@ -692,7 +907,7 @@
         <w:t>μεταφορᾷ</w:t>
       </w:r>
       <w:r>
-        <w:t xml:space="preserve"> χρῶνται τηνικαῦτα, καθάπερ οὐδ’ ὅταν τοὺς μὲν ἰσχνοὺς ἀνθρώπους κενὸν ἔχειν τὸ σῶμα σαρκῶν φάσκωσι, τοὺς δὲ παχεῖς πλῆρες. ἀλλ’ ἐν τούτοις φυλάττουσι τὴν ἀγγείου τε καὶ περιεχομένου νόησιν. ἐφ’ ὧν, ὡς ἐῤῥέθη, κυρίως τε καὶ πρώτως εἴθισται λέγεσθαι τὸ πλῆρές </w:t>
+        <w:t xml:space="preserve"> χρῆται καθ’ ὃν ὀλίγον ἔμπροσθεν ἐξηγησάμεθα τρόπον. ἀπὸ μὲν δὴ τῶν κυρίως ὠνομασμένων ἅπασιν ἀνθρώποις ἐγχωρεῖ μεταφέρειν, οὐ μὴν ἀπὸ τῶν μετενηνεγμένων αὖθις ἑτέρας ποιεῖσθαι μεταφοράς. οὐδὲ γὰρ ποιηταῖς τοῦτό γε συγχωρητέον ἐστὶν, μή </w:t>
       </w:r>
     </w:p>
     <w:p>
@@ -708,22 +923,149 @@
       <w:r>
         <w:t>, 3.6 (</w:t>
       </w:r>
-      <w:hyperlink r:id="rId23" w:anchor="l8.675.4" w:tgtFrame="_blank" w:history="1">
-        <w:r>
-          <w:rPr>
-            <w:rStyle w:val="Lienhypertexte"/>
-            <w:rFonts w:eastAsiaTheme="majorEastAsia"/>
-          </w:rPr>
-          <w:t>8.675.4 K</w:t>
-        </w:r>
-      </w:hyperlink>
-      <w:r>
-        <w:t>)</w:t>
-      </w:r>
-    </w:p>
-    <w:p>
-      <w:r>
-        <w:t xml:space="preserve">κυρίως ἢ πλῆρες ἢ κενὸν ἀγγεῖον· ἑτέρως δὲ καθ’ αὑτὸ τῆς ἀρτηρίας τὸ σῶμα, τουτέστι τοὺς χιτῶνας αὐτῆς, οὕς ἄμεινον ἦν, οἶμαι, σκληροὺς καὶ μαλακοὺς, οὐ πλήρεις ἢ κενοὺς ὀνομάζειν. οὐδὲν γὰρ ὁμοιομερὲς σῶμα κενὸν ἢ πλῆρες καλεῖται, πλὴν εἰ μὴ κατὰ </w:t>
+      <w:hyperlink r:id="rId25" w:anchor="l8.681.9" w:tgtFrame="_blank" w:history="1">
+        <w:r>
+          <w:rPr>
+            <w:rStyle w:val="Lienhypertexte"/>
+            <w:rFonts w:eastAsiaTheme="majorEastAsia"/>
+          </w:rPr>
+          <w:t>8.681.9 K</w:t>
+        </w:r>
+      </w:hyperlink>
+      <w:r>
+        <w:t>)</w:t>
+      </w:r>
+    </w:p>
+    <w:p>
+      <w:r>
+        <w:t xml:space="preserve">κυρίως ὀνομάζεται, πλήρης δ’ οἶνος οὐδεὶς κυρίως· ἀλλ’ εἴ τις οὕτω προσαγορεύει, μεταφορᾷ χρῆται καθ’ ὃν ὀλίγον ἔμπροσθεν ἐξηγησάμεθα τρόπον. ἀπὸ μὲν δὴ τῶν κυρίως ὠνομασμένων ἅπασιν ἀνθρώποις ἐγχωρεῖ μεταφέρειν, οὐ μὴν ἀπὸ τῶν μετενηνεγμένων αὖθις ἑτέρας ποιεῖσθαι </w:t>
+      </w:r>
+      <w:r>
+        <w:rPr>
+          <w:b/>
+          <w:bCs/>
+        </w:rPr>
+        <w:t>μεταφοράς</w:t>
+      </w:r>
+      <w:r>
+        <w:t xml:space="preserve">. οὐδὲ γὰρ ποιηταῖς τοῦτό γε συγχωρητέον ἐστὶν, μή τί γε τοῖς ἐπιστημονικόν τι καὶ τεχνικὸν ἐπαγγελλομένοις διδάξειν. ὥσθ’ ὁ μὲν ἀπὸ τῶν χυμῶν ἐπὶ τὴν ἁφὴν μεταφέρων τὸ στρυφνὸν ὄνομα συγγνωστὸς ἀπὸ τῶν χυμῶν κυρίως ἀρχόμενος, </w:t>
+      </w:r>
+    </w:p>
+    <w:p>
+      <w:pPr>
+        <w:pStyle w:val="Titre2"/>
+      </w:pPr>
+      <w:r>
+        <w:rPr>
+          <w:rStyle w:val="Accentuation"/>
+        </w:rPr>
+        <w:t>De differentiis pulsuum</w:t>
+      </w:r>
+      <w:r>
+        <w:t>, 3.6 (</w:t>
+      </w:r>
+      <w:hyperlink r:id="rId26" w:anchor="l8.681.17" w:tgtFrame="_blank" w:history="1">
+        <w:r>
+          <w:rPr>
+            <w:rStyle w:val="Lienhypertexte"/>
+            <w:rFonts w:eastAsiaTheme="majorEastAsia"/>
+          </w:rPr>
+          <w:t>8.681.17 K</w:t>
+        </w:r>
+      </w:hyperlink>
+      <w:r>
+        <w:t>)</w:t>
+      </w:r>
+    </w:p>
+    <w:p>
+      <w:r>
+        <w:t xml:space="preserve">τὸ στρυφνὸν ὄνομα συγγνωστὸς ἀπὸ τῶν χυμῶν κυρίως ἀρχόμενος, ὁ δ’ ἀπὸ τοῦ κατὰ γεῦσιν πλήρους ἐπὶ τὸ κατὰ τὴν ἁφὴν πλῆρες ἀξιῶν μεταβαίνειν, οὐδὲ κατὰ νόμον οὗτός γε ποιεῖται τὴν μετάβασιν, ἀλλὰ καὶ τῆς τῶν ποιητῶν ἐξουσίας ἐπέκεινα πρόεισιν, ἀπὸ τῆς προτέρας </w:t>
+      </w:r>
+      <w:r>
+        <w:rPr>
+          <w:b/>
+          <w:bCs/>
+        </w:rPr>
+        <w:t>μεταφορᾶς</w:t>
+      </w:r>
+      <w:r>
+        <w:t xml:space="preserve"> ἑτέραν ποιῶν δευτέραν μεταφοράν. εἰ γὰρ ἅπαξ τοῦτο συγχωρηθείη, καὶ τρίτην ἀπὸ τῆς δευτέρας, </w:t>
+      </w:r>
+      <w:r>
+        <w:lastRenderedPageBreak/>
+        <w:t xml:space="preserve">οἶμαι, τολμήσει καὶ τετάρτην ἀπὸ τῆς τρίτης καὶ πέμπτην ἀπὸ τῆς τετάρτης ποιήσασθαι μεταφορὰν, ὥστε εἰς ἐκφορὰν ὄντως ἐμβάλλειν τοὺς ἐπιτριβομένους </w:t>
+      </w:r>
+    </w:p>
+    <w:p>
+      <w:pPr>
+        <w:pStyle w:val="Titre2"/>
+      </w:pPr>
+      <w:r>
+        <w:rPr>
+          <w:rStyle w:val="Accentuation"/>
+        </w:rPr>
+        <w:t>De differentiis pulsuum</w:t>
+      </w:r>
+      <w:r>
+        <w:t>, 3.6 (</w:t>
+      </w:r>
+      <w:hyperlink r:id="rId27" w:anchor="l8.681.18" w:tgtFrame="_blank" w:history="1">
+        <w:r>
+          <w:rPr>
+            <w:rStyle w:val="Lienhypertexte"/>
+            <w:rFonts w:eastAsiaTheme="majorEastAsia"/>
+          </w:rPr>
+          <w:t>8.681.18 K</w:t>
+        </w:r>
+      </w:hyperlink>
+      <w:r>
+        <w:t>)</w:t>
+      </w:r>
+    </w:p>
+    <w:p>
+      <w:r>
+        <w:t xml:space="preserve">ὁ δ’ ἀπὸ τοῦ κατὰ γεῦσιν πλήρους ἐπὶ τὸ κατὰ τὴν ἁφὴν πλῆρες ἀξιῶν μεταβαίνειν, οὐδὲ κατὰ νόμον οὗτός γε ποιεῖται τὴν μετάβασιν, ἀλλὰ καὶ τῆς τῶν ποιητῶν ἐξουσίας ἐπέκεινα πρόεισιν, ἀπὸ τῆς προτέρας μεταφορᾶς ἑτέραν ποιῶν δευτέραν </w:t>
+      </w:r>
+      <w:r>
+        <w:rPr>
+          <w:b/>
+          <w:bCs/>
+        </w:rPr>
+        <w:t>μεταφοράν</w:t>
+      </w:r>
+      <w:r>
+        <w:t xml:space="preserve">. εἰ γὰρ ἅπαξ τοῦτο συγχωρηθείη, καὶ τρίτην ἀπὸ τῆς δευτέρας, οἶμαι, τολμήσει καὶ τετάρτην ἀπὸ τῆς τρίτης καὶ πέμπτην ἀπὸ τῆς τετάρτης ποιήσασθαι μεταφορὰν, ὥστε εἰς ἐκφορὰν ὄντως ἐμβάλλειν τοὺς ἐπιτριβομένους ὑπ’ αὐτῶν. καίτοι γε οὐδ’ ἀπὸ τῶν κυρίων ὡς </w:t>
+      </w:r>
+    </w:p>
+    <w:p>
+      <w:pPr>
+        <w:pStyle w:val="Titre2"/>
+      </w:pPr>
+      <w:r>
+        <w:rPr>
+          <w:rStyle w:val="Accentuation"/>
+        </w:rPr>
+        <w:t>De differentiis pulsuum</w:t>
+      </w:r>
+      <w:r>
+        <w:t>, 3.6 (</w:t>
+      </w:r>
+      <w:hyperlink r:id="rId28" w:anchor="l8.682.2" w:tgtFrame="_blank" w:history="1">
+        <w:r>
+          <w:rPr>
+            <w:rStyle w:val="Lienhypertexte"/>
+            <w:rFonts w:eastAsiaTheme="majorEastAsia"/>
+          </w:rPr>
+          <w:t>8.682.2 K</w:t>
+        </w:r>
+      </w:hyperlink>
+      <w:r>
+        <w:t>)</w:t>
+      </w:r>
+    </w:p>
+    <w:p>
+      <w:r>
+        <w:t xml:space="preserve">ἐπέκεινα πρόεισιν, ἀπὸ τῆς προτέρας μεταφορᾶς ἑτέραν ποιῶν δευτέραν μεταφοράν. εἰ γὰρ ἅπαξ τοῦτο συγχωρηθείη, καὶ τρίτην ἀπὸ τῆς δευτέρας, οἶμαι, τολμήσει καὶ τετάρτην ἀπὸ τῆς τρίτης καὶ πέμπτην ἀπὸ τῆς τετάρτης ποιήσασθαι </w:t>
       </w:r>
       <w:r>
         <w:rPr>
@@ -733,7 +1075,7 @@
         <w:t>μεταφορὰν</w:t>
       </w:r>
       <w:r>
-        <w:t xml:space="preserve">, ἧς οὐ χρὴ προσάπτεσθαι κατὰ τὰς ἐπιστημονικὰς διδασκαλίας. ἀλλ’ εἰ μὲν ἔχοιμεν ὀνόματα κύρια, τούτοις χρῆσθαι προσῆκεν· εἰ δὲ μὴ, λόγῳ μᾶλλον ἑρμηνεύειν ἕκαστον τῶν πραγμάτων, οὐκ ἐκ μεταφορᾶς ὀνομάζειν, ὅταν γε διδάσκειν τις βούληται καὶ </w:t>
+        <w:t xml:space="preserve">, ὥστε εἰς ἐκφορὰν ὄντως ἐμβάλλειν τοὺς ἐπιτριβομένους ὑπ’ αὐτῶν. καίτοι γε οὐδ’ ἀπὸ τῶν κυρίων ὡς ἔτυχε μεταφέρειν ἔξεστιν οὐδὲ τοῖς ποιηταῖς, ἀλλὰ κᾂν Πίνδαρος εἴη τις, ἢ Ὠκεανοῦ τὰ πέταλα τὰς κρήνας λέγων, οὐκ ἐπαινεῖται, καὶ πολὺ μᾶλλον ἐπειδὰν ἀψευδῆ πρὸς ἄκμονι </w:t>
       </w:r>
     </w:p>
     <w:p>
@@ -747,24 +1089,721 @@
         <w:t>De differentiis pulsuum</w:t>
       </w:r>
       <w:r>
+        <w:t>, 3.7 (</w:t>
+      </w:r>
+      <w:hyperlink r:id="rId29" w:anchor="l8.686.2" w:tgtFrame="_blank" w:history="1">
+        <w:r>
+          <w:rPr>
+            <w:rStyle w:val="Lienhypertexte"/>
+            <w:rFonts w:eastAsiaTheme="majorEastAsia"/>
+          </w:rPr>
+          <w:t>8.686.2 K</w:t>
+        </w:r>
+      </w:hyperlink>
+      <w:r>
+        <w:t>)</w:t>
+      </w:r>
+    </w:p>
+    <w:p>
+      <w:r>
+        <w:t xml:space="preserve">τε καὶ μαλακότητος λόγον, ἐπιδεῖξαι πειράσομαι κᾀνταῦθα τὴν περὶ τὰ ὀνόματα πλημμέλειαν τῶν ἀνδρῶν, δι’ ἣν ἀναγκαίως καὶ περὶ τὴν διάγνωσίν τε καὶ ﻿ πρόγνωσιν ἐσφάλησαν. ἓν γὰρ κυρίως σημαίνοντος ἑκατέρου τῶν ὀνομάτων, οὐκ οἶδ’ ὅπως ἐκ μεταφορῶν οὗτοι </w:t>
+      </w:r>
+      <w:r>
+        <w:rPr>
+          <w:b/>
+          <w:bCs/>
+        </w:rPr>
+        <w:t>μεταφορὰς</w:t>
+      </w:r>
+      <w:r>
+        <w:t xml:space="preserve"> ποιοῦσι. τίς γοῦν οὐκ οἶδεν ὡς τὸν μὲν σίδηρον καὶ τὸν λίθον καὶ τὸ ξύλον σκληρὰ σώματα εἶναί φαμεν, ἔλαιον δὲ καὶ μέλι καὶ γάλα καὶ ὕδωρ μαλακά; κριτήριον γὰρ, οἶμαι, πάντες ἄνθρωποι σκληροῦ καὶ μαλακοῦ σώματος </w:t>
+      </w:r>
+    </w:p>
+    <w:p>
+      <w:pPr>
+        <w:pStyle w:val="Titre2"/>
+      </w:pPr>
+      <w:r>
+        <w:rPr>
+          <w:rStyle w:val="Accentuation"/>
+        </w:rPr>
+        <w:t>De differentiis pulsuum</w:t>
+      </w:r>
+      <w:r>
+        <w:t>, 3.7 (</w:t>
+      </w:r>
+      <w:hyperlink r:id="rId30" w:anchor="l8.689.1" w:tgtFrame="_blank" w:history="1">
+        <w:r>
+          <w:rPr>
+            <w:rStyle w:val="Lienhypertexte"/>
+            <w:rFonts w:eastAsiaTheme="majorEastAsia"/>
+          </w:rPr>
+          <w:t>8.689.1 K</w:t>
+        </w:r>
+      </w:hyperlink>
+      <w:r>
+        <w:t>)</w:t>
+      </w:r>
+    </w:p>
+    <w:p>
+      <w:r>
+        <w:t xml:space="preserve">πολλαχῶς ὀνομάζεσθαί φησιν, ὥσπερ οὐδὲ ἐν ἄλλῳ τινὶ, καθάπερ οὐδὲ ὁ Πλάτων. ἀλλ’ ἓν ἑκατέρου τῶν ὀνομάτων ἄμφω τὼ ἄνδρε εὑρίσκετον σημαινόμενον, ὅταν γ’, ὡς εἴρηται, κυρίως τις ὀνομάζῃ καὶ μὴ τροπικῶς, ἐπεὶ κατά γε τὰς </w:t>
+      </w:r>
+      <w:r>
+        <w:rPr>
+          <w:b/>
+          <w:bCs/>
+        </w:rPr>
+        <w:t>μεταφορὰς</w:t>
+      </w:r>
+      <w:r>
+        <w:t xml:space="preserve"> ἀναρίθμητον ἔσται τι πλῆθος σημαινομένων, οὐ τούτων μόνον τῶν ὀνομάτων, ἀλλὰ καὶ τῶν ἄλλων σημαινομένων ἁπάντων. αὐτίκα γέ τοι Πλάτων αὐτός φησιν ἐν Σοφιστῇ, σκληροὺς λέγεις καὶ ἀντιτύπους ἀνθρώπους, οὐ κατὰ τοῦ σώματος δή που φέρων ἑκάτερον τῶν </w:t>
+      </w:r>
+    </w:p>
+    <w:p>
+      <w:pPr>
+        <w:pStyle w:val="Titre2"/>
+      </w:pPr>
+      <w:r>
+        <w:rPr>
+          <w:rStyle w:val="Accentuation"/>
+        </w:rPr>
+        <w:t>De differentiis pulsuum</w:t>
+      </w:r>
+      <w:r>
+        <w:t>, 3.7 (</w:t>
+      </w:r>
+      <w:hyperlink r:id="rId31" w:anchor="l8.689.9" w:tgtFrame="_blank" w:history="1">
+        <w:r>
+          <w:rPr>
+            <w:rStyle w:val="Lienhypertexte"/>
+            <w:rFonts w:eastAsiaTheme="majorEastAsia"/>
+          </w:rPr>
+          <w:t>8.689.9 K</w:t>
+        </w:r>
+      </w:hyperlink>
+      <w:r>
+        <w:t>)</w:t>
+      </w:r>
+    </w:p>
+    <w:p>
+      <w:r>
+        <w:t xml:space="preserve">οὐ κατὰ τοῦ σώματος δή που φέρων ἑκάτερον τῶν ὀνομάτων, οὔτ’ οὖν τὸ σκληρὸν οὔτε τὸ ἀντίτυπον, ἀλλὰ καὶ τὸ τῆς ψυχῆς, καὶ ταύτης μάλιστα τοῦ ἤθους τε καὶ τοῦ τρόπου. οὕτω δὲ καὶ οἶνον ἔφη σκληρόν τις ἐκ </w:t>
+      </w:r>
+      <w:r>
+        <w:rPr>
+          <w:b/>
+          <w:bCs/>
+        </w:rPr>
+        <w:t>μεταφορᾶς</w:t>
+      </w:r>
+      <w:r>
+        <w:t xml:space="preserve"> ὀνομάζων, καὶ φωνὴν σκληρὰν, ἐπιτήδευμά τε καὶ βίον, ἔθος τ’ αὖ καὶ νόμον, ἄνεμόν τε καὶ ὕδωρ, ἤτοι τὸ ἀπηνὲς, ἢ τὸ δύσμικτον, ἢ τὸ δυσξύμβολον, ἢ τὸ ἀηδὲς, </w:t>
+      </w:r>
+      <w:r>
+        <w:lastRenderedPageBreak/>
+        <w:t xml:space="preserve">ἢ τὸ δυσκατέργαστον, ἢ τὸ δυσκαταγώνιστον, ἤ τι τοιοῦτον ἕτερον ἐκ μεταφορᾶς ὀνομάζων. τὸ δὲ σκληρὸν </w:t>
+      </w:r>
+    </w:p>
+    <w:p>
+      <w:pPr>
+        <w:pStyle w:val="Titre2"/>
+      </w:pPr>
+      <w:r>
+        <w:rPr>
+          <w:rStyle w:val="Accentuation"/>
+        </w:rPr>
+        <w:t>De differentiis pulsuum</w:t>
+      </w:r>
+      <w:r>
+        <w:t>, 3.7 (</w:t>
+      </w:r>
+      <w:hyperlink r:id="rId32" w:anchor="l8.689.13" w:tgtFrame="_blank" w:history="1">
+        <w:r>
+          <w:rPr>
+            <w:rStyle w:val="Lienhypertexte"/>
+            <w:rFonts w:eastAsiaTheme="majorEastAsia"/>
+          </w:rPr>
+          <w:t>8.689.13 K</w:t>
+        </w:r>
+      </w:hyperlink>
+      <w:r>
+        <w:t>)</w:t>
+      </w:r>
+    </w:p>
+    <w:p>
+      <w:r>
+        <w:t xml:space="preserve">μεταφορᾶς ὀνομάζων, καὶ φωνὴν σκληρὰν, ἐπιτήδευμά τε καὶ βίον, ἔθος τ’ αὖ καὶ νόμον, ἄνεμόν τε καὶ ὕδωρ, ἤτοι τὸ ἀπηνὲς, ἢ τὸ δύσμικτον, ἢ τὸ δυσξύμβολον, ἢ τὸ ἀηδὲς, ἢ τὸ δυσκατέργαστον, ἢ τὸ δυσκαταγώνιστον, ἤ τι τοιοῦτον ἕτερον ἐκ </w:t>
+      </w:r>
+      <w:r>
+        <w:rPr>
+          <w:b/>
+          <w:bCs/>
+        </w:rPr>
+        <w:t>μεταφορᾶς</w:t>
+      </w:r>
+      <w:r>
+        <w:t xml:space="preserve"> ὀνομάζων. τὸ δὲ σκληρὸν σῶμα τὸ κυρίως τε καὶ πρώτως λεγόμενον ἀντίτυπόν τέ ἐστι καὶ κατ’ οὐδὲν εἴκει τῷ πλησιάζοντι. τὸν αὐτὸν, οἶμαι, τρόπον ἄνθρωπον μὲν σκληρὸν λέγουσι τὸν μονότροπον καὶ δυσπειθῆ καὶ πρὸς ἅπαν ἀντιτείνοντα· νόμον </w:t>
+      </w:r>
+    </w:p>
+    <w:p>
+      <w:pPr>
+        <w:pStyle w:val="Titre2"/>
+      </w:pPr>
+      <w:r>
+        <w:rPr>
+          <w:rStyle w:val="Accentuation"/>
+        </w:rPr>
+        <w:t>De differentiis pulsuum</w:t>
+      </w:r>
+      <w:r>
+        <w:t>, 3.7 (</w:t>
+      </w:r>
+      <w:hyperlink r:id="rId33" w:anchor="l8.69.8" w:tgtFrame="_blank" w:history="1">
+        <w:r>
+          <w:rPr>
+            <w:rStyle w:val="Lienhypertexte"/>
+            <w:rFonts w:eastAsiaTheme="majorEastAsia"/>
+          </w:rPr>
+          <w:t>8.69.8 K</w:t>
+        </w:r>
+      </w:hyperlink>
+      <w:r>
+        <w:t>)</w:t>
+      </w:r>
+    </w:p>
+    <w:p>
+      <w:r>
+        <w:t xml:space="preserve">ἕκαστόν τε τῶν ἄλλων ὅσα σκληρὰ λέγομεν οὐ κυρίως οὐδὲ πρώτως, ἀλλὰ κατὰ συμβεβηκός τε καὶ μεταφέροντες ἀπό τινος ὁμοιότητος οὕτως ὀνομάζομεν. ἐπειδὴ δὲ πολλὰ συμβέβηκε τῷ σκληρῷ σώματι, καθ’ ἕκαστον αὐτῶν αἱ </w:t>
+      </w:r>
+      <w:r>
+        <w:rPr>
+          <w:b/>
+          <w:bCs/>
+        </w:rPr>
+        <w:t>μεταφοραὶ</w:t>
+      </w:r>
+      <w:r>
+        <w:t xml:space="preserve"> γίγνονται· οὐ μὴν τούτου γε ἕνεκεν ἐπιλαθέσθαι προσήκει τοῦ πρώτου τε καὶ κυρίου τῶν σημαινομένων. ἁπτὸν γάρ τοι τὸ σκληρόν ἐστι καὶ ἡ σκληρότης ἁπτὴ ποιότης. ὅταν οὖν ἐπὶ γεῦσιν, ἢ ὄσφρησιν, ἢ ὄψιν, ἢ ἀκοὴν, ὁ λέγων μεταφέρῃ τοὔνομα, τηνικαῦτα χρὴ τὸν </w:t>
+      </w:r>
+    </w:p>
+    <w:p>
+      <w:pPr>
+        <w:pStyle w:val="Titre2"/>
+      </w:pPr>
+      <w:r>
+        <w:rPr>
+          <w:rStyle w:val="Accentuation"/>
+        </w:rPr>
+        <w:t>De differentiis pulsuum</w:t>
+      </w:r>
+      <w:r>
+        <w:t>, 3.7 (</w:t>
+      </w:r>
+      <w:hyperlink r:id="rId34" w:anchor="l8.691.2" w:tgtFrame="_blank" w:history="1">
+        <w:r>
+          <w:rPr>
+            <w:rStyle w:val="Lienhypertexte"/>
+            <w:rFonts w:eastAsiaTheme="majorEastAsia"/>
+          </w:rPr>
+          <w:t>8.691.2 K</w:t>
+        </w:r>
+      </w:hyperlink>
+      <w:r>
+        <w:t>)</w:t>
+      </w:r>
+    </w:p>
+    <w:p>
+      <w:r>
+        <w:t xml:space="preserve">γὰρ ἐναργῆ τὴν ὁμοιότητα καὶ πρόδηλον ἐχούσας ἐπαινοῦμεν, ὅσαι δὲ ἀμυδραί τέ εἰσι καὶ ἄδηλοι, ἀπολείπομεν ἅπαντες. ἀλλ’ οὔτ’ ἄλλο τι τοῖς νεωτέροις ἰατροῖς ﻿ ἀγαθὸν ἑρμηνείας ἔγνωσται, διόπερ ἀσαφεῖς ἐσχάτως εἰσὶν, οὔθ’ ὡς ἐν καιρῷ χρηστέον ἐστὶ ταῖς </w:t>
+      </w:r>
+      <w:r>
+        <w:rPr>
+          <w:b/>
+          <w:bCs/>
+        </w:rPr>
+        <w:t>μεταφοραῖς</w:t>
+      </w:r>
+      <w:r>
+        <w:t xml:space="preserve">. εἰ μὲν οὖν ἀσαφῆ μόνον ἦν αὐτῶν τὰ συγγράμματα, τάχ’ ἄν τις ἧττον ἐμέμψατο· νυνὶ δ’ ἐπεὶ καὶ τὴν ἀλήθειαν αὐτὴν τῶν πραγμάτων ὧν διδάσκειν ἐπιχειροῦσι διαφθείρουσι ταῖς ἀκαίροις μεταφοραῖς, δίκαιον ἤδη μέμψασθαι μειζόνως </w:t>
+      </w:r>
+    </w:p>
+    <w:p>
+      <w:pPr>
+        <w:pStyle w:val="Titre2"/>
+      </w:pPr>
+      <w:r>
+        <w:rPr>
+          <w:rStyle w:val="Accentuation"/>
+        </w:rPr>
+        <w:t>De differentiis pulsuum</w:t>
+      </w:r>
+      <w:r>
+        <w:t>, 3.7 (</w:t>
+      </w:r>
+      <w:hyperlink r:id="rId35" w:anchor="l8.691.6" w:tgtFrame="_blank" w:history="1">
+        <w:r>
+          <w:rPr>
+            <w:rStyle w:val="Lienhypertexte"/>
+            <w:rFonts w:eastAsiaTheme="majorEastAsia"/>
+          </w:rPr>
+          <w:t>8.691.6 K</w:t>
+        </w:r>
+      </w:hyperlink>
+      <w:r>
+        <w:t>)</w:t>
+      </w:r>
+    </w:p>
+    <w:p>
+      <w:r>
+        <w:t xml:space="preserve">οὔθ’ ὡς ἐν καιρῷ χρηστέον ἐστὶ ταῖς μεταφοραῖς. εἰ μὲν οὖν ἀσαφῆ μόνον ἦν αὐτῶν τὰ συγγράμματα, τάχ’ ἄν τις ἧττον ἐμέμψατο· νυνὶ δ’ ἐπεὶ καὶ τὴν ἀλήθειαν αὐτὴν τῶν πραγμάτων ὧν διδάσκειν ἐπιχειροῦσι διαφθείρουσι ταῖς ἀκαίροις </w:t>
+      </w:r>
+      <w:r>
+        <w:rPr>
+          <w:b/>
+          <w:bCs/>
+        </w:rPr>
+        <w:t>μεταφοραῖς</w:t>
+      </w:r>
+      <w:r>
+        <w:t xml:space="preserve">, δίκαιον ἤδη μέμψασθαι μειζόνως αὐτοῖς. ὅταν δ’ ἔτι πρὸς τούτῳ τις εἰς τοσοῦτον ἐμπληξίας ἥκῃ, ὥστε αὐτὰ τὰ πρῶτά τε καὶ κυριώτατα τῶν ὀνομάτων ἐπιφέρων τοῖς οἰκείοις πράγμασιν ἐκ μεταφορῶν λαμβάνει τὰ σημαινόμενα, πῶς ἄν τις ἀνάσχοιτο; φωνὴν </w:t>
+      </w:r>
+    </w:p>
+    <w:p>
+      <w:pPr>
+        <w:pStyle w:val="Titre2"/>
+      </w:pPr>
+      <w:r>
+        <w:rPr>
+          <w:rStyle w:val="Accentuation"/>
+        </w:rPr>
+        <w:t>De differentiis pulsuum</w:t>
+      </w:r>
+      <w:r>
+        <w:t>, 3.7 (</w:t>
+      </w:r>
+      <w:hyperlink r:id="rId36" w:anchor="l8.691.11" w:tgtFrame="_blank" w:history="1">
+        <w:r>
+          <w:rPr>
+            <w:rStyle w:val="Lienhypertexte"/>
+            <w:rFonts w:eastAsiaTheme="majorEastAsia"/>
+          </w:rPr>
+          <w:t>8.691.11 K</w:t>
+        </w:r>
+      </w:hyperlink>
+      <w:r>
+        <w:t>)</w:t>
+      </w:r>
+    </w:p>
+    <w:p>
+      <w:r>
+        <w:t xml:space="preserve">αὐτοῖς. ὅταν δ’ ἔτι πρὸς τούτῳ τις εἰς τοσοῦτον ἐμπληξίας ἥκῃ, ὥστε αὐτὰ τὰ πρῶτά τε καὶ κυριώτατα τῶν ὀνομάτων ἐπιφέρων τοῖς οἰκείοις πράγμασιν ἐκ μεταφορῶν λαμβάνει τὰ σημαινόμενα, πῶς ἄν τις ἀνάσχοιτο; φωνὴν μὲν γὰρ λευκὴν ἐκ </w:t>
+      </w:r>
+      <w:r>
+        <w:rPr>
+          <w:b/>
+          <w:bCs/>
+        </w:rPr>
+        <w:t>μεταφορᾶς</w:t>
+      </w:r>
+      <w:r>
+        <w:t xml:space="preserve"> νοήσειεν ἄν τις, οὐ μὴν χρῶμά γε λευκὸν ἔθ’ ὁμοίως ἐκ μεταφορᾶς ἀκούειν ἐγχωρεῖ· εἰ μὴ γὰρ τοῦτο λέγεται κυρίως </w:t>
+      </w:r>
+      <w:r>
+        <w:lastRenderedPageBreak/>
+        <w:t xml:space="preserve">λευκὸν, οὐδ’ ἄλλο τῶν κυρίως οὐδέν. οὕτω καὶ ἄνθρωπον μὲν στρυφνὸν ἐκ μεταφορᾶς, οἶνον δὲ στρυφνὸν οὐκέτ’ ἐκ μεταφορᾶς, ἀλλὰ </w:t>
+      </w:r>
+    </w:p>
+    <w:p>
+      <w:pPr>
+        <w:pStyle w:val="Titre2"/>
+      </w:pPr>
+      <w:r>
+        <w:rPr>
+          <w:rStyle w:val="Accentuation"/>
+        </w:rPr>
+        <w:t>De differentiis pulsuum</w:t>
+      </w:r>
+      <w:r>
+        <w:t>, 3.7 (</w:t>
+      </w:r>
+      <w:hyperlink r:id="rId37" w:anchor="l8.691.12" w:tgtFrame="_blank" w:history="1">
+        <w:r>
+          <w:rPr>
+            <w:rStyle w:val="Lienhypertexte"/>
+            <w:rFonts w:eastAsiaTheme="majorEastAsia"/>
+          </w:rPr>
+          <w:t>8.691.12 K</w:t>
+        </w:r>
+      </w:hyperlink>
+      <w:r>
+        <w:t>)</w:t>
+      </w:r>
+    </w:p>
+    <w:p>
+      <w:r>
+        <w:t xml:space="preserve">ἥκῃ, ὥστε αὐτὰ τὰ πρῶτά τε καὶ κυριώτατα τῶν ὀνομάτων ἐπιφέρων τοῖς οἰκείοις πράγμασιν ἐκ μεταφορῶν λαμβάνει τὰ σημαινόμενα, πῶς ἄν τις ἀνάσχοιτο; φωνὴν μὲν γὰρ λευκὴν ἐκ μεταφορᾶς νοήσειεν ἄν τις, οὐ μὴν χρῶμά γε λευκὸν ἔθ’ ὁμοίως ἐκ </w:t>
+      </w:r>
+      <w:r>
+        <w:rPr>
+          <w:b/>
+          <w:bCs/>
+        </w:rPr>
+        <w:t>μεταφορᾶς</w:t>
+      </w:r>
+      <w:r>
+        <w:t xml:space="preserve"> ἀκούειν ἐγχωρεῖ· εἰ μὴ γὰρ τοῦτο λέγεται κυρίως λευκὸν, οὐδ’ ἄλλο τῶν κυρίως οὐδέν. οὕτω καὶ ἄνθρωπον μὲν στρυφνὸν ἐκ μεταφορᾶς, οἶνον δὲ στρυφνὸν οὐκέτ’ ἐκ μεταφορᾶς, ἀλλὰ δηλονότι πρώτως τε καὶ κυρίως. ὥσπερ οὖν εἴ τις τὸν </w:t>
+      </w:r>
+    </w:p>
+    <w:p>
+      <w:pPr>
+        <w:pStyle w:val="Titre2"/>
+      </w:pPr>
+      <w:r>
+        <w:rPr>
+          <w:rStyle w:val="Accentuation"/>
+        </w:rPr>
+        <w:t>De differentiis pulsuum</w:t>
+      </w:r>
+      <w:r>
+        <w:t>, 3.7 (</w:t>
+      </w:r>
+      <w:hyperlink r:id="rId38" w:anchor="l8.691.14" w:tgtFrame="_blank" w:history="1">
+        <w:r>
+          <w:rPr>
+            <w:rStyle w:val="Lienhypertexte"/>
+            <w:rFonts w:eastAsiaTheme="majorEastAsia"/>
+          </w:rPr>
+          <w:t>8.691.14 K</w:t>
+        </w:r>
+      </w:hyperlink>
+      <w:r>
+        <w:t>)</w:t>
+      </w:r>
+    </w:p>
+    <w:p>
+      <w:r>
+        <w:t xml:space="preserve">λαμβάνει τὰ σημαινόμενα, πῶς ἄν τις ἀνάσχοιτο; φωνὴν μὲν γὰρ λευκὴν ἐκ μεταφορᾶς νοήσειεν ἄν τις, οὐ μὴν χρῶμά γε λευκὸν ἔθ’ ὁμοίως ἐκ μεταφορᾶς ἀκούειν ἐγχωρεῖ· εἰ μὴ γὰρ τοῦτο λέγεται κυρίως λευκὸν, οὐδ’ ἄλλο τῶν κυρίως οὐδέν. οὕτω καὶ ἄνθρωπον μὲν στρυφνὸν ἐκ </w:t>
+      </w:r>
+      <w:r>
+        <w:rPr>
+          <w:b/>
+          <w:bCs/>
+        </w:rPr>
+        <w:t>μεταφορᾶς</w:t>
+      </w:r>
+      <w:r>
+        <w:t xml:space="preserve">, οἶνον δὲ στρυφνὸν οὐκέτ’ ἐκ μεταφορᾶς, ἀλλὰ δηλονότι πρώτως τε καὶ κυρίως. ὥσπερ οὖν εἴ τις τὸν Θηραῖον οἶνον ὀνομάσας στρυφνὸν, εἶτ’ ἐξελεγχόμενος ὡς ψευδῶς δοξάζει, γλυκὺν οἶνον, ᾧ μηδὲ βραχὺ μέτεστι στρυφνότητος, </w:t>
+      </w:r>
+    </w:p>
+    <w:p>
+      <w:pPr>
+        <w:pStyle w:val="Titre2"/>
+      </w:pPr>
+      <w:r>
+        <w:rPr>
+          <w:rStyle w:val="Accentuation"/>
+        </w:rPr>
+        <w:t>De differentiis pulsuum</w:t>
+      </w:r>
+      <w:r>
+        <w:t>, 3.7 (</w:t>
+      </w:r>
+      <w:hyperlink r:id="rId39" w:anchor="l8.691.15" w:tgtFrame="_blank" w:history="1">
+        <w:r>
+          <w:rPr>
+            <w:rStyle w:val="Lienhypertexte"/>
+            <w:rFonts w:eastAsiaTheme="majorEastAsia"/>
+          </w:rPr>
+          <w:t>8.691.15 K</w:t>
+        </w:r>
+      </w:hyperlink>
+      <w:r>
+        <w:t>)</w:t>
+      </w:r>
+    </w:p>
+    <w:p>
+      <w:r>
+        <w:t xml:space="preserve">μὲν γὰρ λευκὴν ἐκ μεταφορᾶς νοήσειεν ἄν τις, οὐ μὴν χρῶμά γε λευκὸν ἔθ’ ὁμοίως ἐκ μεταφορᾶς ἀκούειν ἐγχωρεῖ· εἰ μὴ γὰρ τοῦτο λέγεται κυρίως λευκὸν, οὐδ’ ἄλλο τῶν κυρίως οὐδέν. οὕτω καὶ ἄνθρωπον μὲν στρυφνὸν ἐκ μεταφορᾶς, οἶνον δὲ στρυφνὸν οὐκέτ’ ἐκ </w:t>
+      </w:r>
+      <w:r>
+        <w:rPr>
+          <w:b/>
+          <w:bCs/>
+        </w:rPr>
+        <w:t>μεταφορᾶς</w:t>
+      </w:r>
+      <w:r>
+        <w:t xml:space="preserve">, ἀλλὰ δηλονότι πρώτως τε καὶ κυρίως. ὥσπερ οὖν εἴ τις τὸν Θηραῖον οἶνον ὀνομάσας στρυφνὸν, εἶτ’ ἐξελεγχόμενος ὡς ψευδῶς δοξάζει, γλυκὺν οἶνον, ᾧ μηδὲ βραχὺ μέτεστι στρυφνότητος, οὕτω προσαγορεύων, ἀπίθανος ἂν εἶναι δόξειεν, εἰ </w:t>
+      </w:r>
+    </w:p>
+    <w:p>
+      <w:pPr>
+        <w:pStyle w:val="Titre2"/>
+      </w:pPr>
+      <w:r>
+        <w:rPr>
+          <w:rStyle w:val="Accentuation"/>
+        </w:rPr>
+        <w:t>De praesagitione ex pulsibus</w:t>
+      </w:r>
+      <w:r>
         <w:t>, 3.6 (</w:t>
       </w:r>
-      <w:hyperlink r:id="rId24" w:anchor="l8.675.8" w:tgtFrame="_blank" w:history="1">
-        <w:r>
-          <w:rPr>
-            <w:rStyle w:val="Lienhypertexte"/>
-            <w:rFonts w:eastAsiaTheme="majorEastAsia"/>
-          </w:rPr>
-          <w:t>8.675.8 K</w:t>
-        </w:r>
-      </w:hyperlink>
-      <w:r>
-        <w:t>)</w:t>
-      </w:r>
-    </w:p>
-    <w:p>
-      <w:r>
-        <w:t xml:space="preserve">πλῆρες καλεῖται, πλὴν εἰ μὴ κατὰ μεταφορὰν, ἧς οὐ χρὴ προσάπτεσθαι κατὰ τὰς ἐπιστημονικὰς διδασκαλίας. ἀλλ’ εἰ μὲν ἔχοιμεν ὀνόματα κύρια, τούτοις χρῆσθαι προσῆκεν· εἰ δὲ μὴ, λόγῳ μᾶλλον ἑρμηνεύειν ἕκαστον τῶν πραγμάτων, οὐκ ἐκ </w:t>
+      <w:hyperlink r:id="rId40" w:anchor="l9.368.1" w:tgtFrame="_blank" w:history="1">
+        <w:r>
+          <w:rPr>
+            <w:rStyle w:val="Lienhypertexte"/>
+            <w:rFonts w:eastAsiaTheme="majorEastAsia"/>
+          </w:rPr>
+          <w:t>9.368.1 K</w:t>
+        </w:r>
+      </w:hyperlink>
+      <w:r>
+        <w:t>)</w:t>
+      </w:r>
+    </w:p>
+    <w:p>
+      <w:r>
+        <w:t xml:space="preserve">γευστῶν· οὐ μὴν δ’ ἐπ’ ἄλλων τινῶν θερμὸν καὶ ψυχρὸν, ξηρὸν καὶ ὑγρὸν, καὶ μαλακὸν καὶ σκληρὸν, ἀλλ’ ἐπὶ τῶν ἁπτῶν ἅπαντες. εἰ δέ τις ἐπ’ ἄλλο μεταφέρει τῶν εἰρημένων ὁτιοῦν, ὁ μὲν τρόπος τῆς τοιαύτης χρήσεως ὀνομάζεται </w:t>
+      </w:r>
+      <w:r>
+        <w:rPr>
+          <w:b/>
+          <w:bCs/>
+        </w:rPr>
+        <w:t>μεταφορά</w:t>
+      </w:r>
+      <w:r>
+        <w:t xml:space="preserve">. γίνεται δὲ δή που ταῖς ἄλλαις ὡσαύτως μεταφοραῖς καθ’ ὁμοιότητά τινα καὶ ἀναλογίαν, καθ’ οἵαν ὁμοιότητα καὶ πόδες εἴρηνται καὶ κορυφαὶ καὶ λαγόνες ὄρους. ὡς γὰρ ἐπὶ τῶν ζώων τὰ κατωτάτω μὲν οἱ πόδες, ἡ κορυφὴ δὲ τὰ ἀνωτάτω πάντων ἐστὶν, οὕτως ἐπὶ τῶν ὀρῶν συγχωροῦμεν </w:t>
+      </w:r>
+    </w:p>
+    <w:p>
+      <w:pPr>
+        <w:pStyle w:val="Titre2"/>
+      </w:pPr>
+      <w:r>
+        <w:rPr>
+          <w:rStyle w:val="Accentuation"/>
+        </w:rPr>
+        <w:t>De praesagitione ex pulsibus</w:t>
+      </w:r>
+      <w:r>
+        <w:t>, 3.6 (</w:t>
+      </w:r>
+      <w:hyperlink r:id="rId41" w:anchor="l9.368.1" w:tgtFrame="_blank" w:history="1">
+        <w:r>
+          <w:rPr>
+            <w:rStyle w:val="Lienhypertexte"/>
+            <w:rFonts w:eastAsiaTheme="majorEastAsia"/>
+          </w:rPr>
+          <w:t>9.368.1 K</w:t>
+        </w:r>
+      </w:hyperlink>
+      <w:r>
+        <w:t>)</w:t>
+      </w:r>
+    </w:p>
+    <w:p>
+      <w:r>
+        <w:t xml:space="preserve">γευστῶν· οὐ μὴν δ’ ἐπ’ ἄλλων τινῶν θερμὸν καὶ ψυχρὸν, ξηρὸν καὶ ὑγρὸν, καὶ μαλακὸν καὶ σκληρὸν, ἀλλ’ ἐπὶ τῶν ἁπτῶν ἅπαντες. εἰ δέ τις ἐπ’ ἄλλο μεταφέρει τῶν εἰρημένων ὁτιοῦν, ὁ μὲν τρόπος τῆς τοιαύτης χρήσεως ὀνομάζεται μεταφορά. γίνεται δὲ δή που ταῖς ἄλλαις ὡσαύτως </w:t>
+      </w:r>
+      <w:r>
+        <w:rPr>
+          <w:b/>
+          <w:bCs/>
+        </w:rPr>
+        <w:t>μεταφοραῖς</w:t>
+      </w:r>
+      <w:r>
+        <w:t xml:space="preserve"> καθ’ ὁμοιότητά τινα καὶ ἀναλογίαν, καθ’ οἵαν ὁμοιότητα καὶ πόδες εἴρηνται καὶ κορυφαὶ καὶ λαγόνες </w:t>
+      </w:r>
+      <w:r>
+        <w:lastRenderedPageBreak/>
+        <w:t xml:space="preserve">ὄρους. ὡς γὰρ ἐπὶ τῶν ζώων τὰ κατωτάτω μὲν οἱ πόδες, ἡ κορυφὴ δὲ τὰ ἀνωτάτω πάντων ἐστὶν, οὕτως ἐπὶ τῶν ὀρῶν συγχωροῦμεν </w:t>
+      </w:r>
+    </w:p>
+    <w:p>
+      <w:pPr>
+        <w:pStyle w:val="Titre2"/>
+      </w:pPr>
+      <w:r>
+        <w:rPr>
+          <w:rStyle w:val="Accentuation"/>
+        </w:rPr>
+        <w:t>De praesagitione ex pulsibus</w:t>
+      </w:r>
+      <w:r>
+        <w:t>, 3.6 (</w:t>
+      </w:r>
+      <w:hyperlink r:id="rId42" w:anchor="l9.368.14" w:tgtFrame="_blank" w:history="1">
+        <w:r>
+          <w:rPr>
+            <w:rStyle w:val="Lienhypertexte"/>
+            <w:rFonts w:eastAsiaTheme="majorEastAsia"/>
+          </w:rPr>
+          <w:t>9.368.14 K</w:t>
+        </w:r>
+      </w:hyperlink>
+      <w:r>
+        <w:t>)</w:t>
+      </w:r>
+    </w:p>
+    <w:p>
+      <w:r>
+        <w:t xml:space="preserve">σύνηθες, ἀλλ’ οὕτως δεῖν φάσκῃ λαγόνων ἀκούειν, ὡς ἐπὶ τοῦ ὄρους τοῦ Βριλλησοῦ Καλλίμαχος εἴρηκε· </w:t>
+      </w:r>
+    </w:p>
+    <w:p>
+      <w:r>
+        <w:t>Βριλλησοῦ λαγόνες εἰσὶ νόμου, ὃν ἐκτήσαντο,</w:t>
+      </w:r>
+    </w:p>
+    <w:p>
+      <w:pPr>
+        <w:pStyle w:val="NormalWeb"/>
+      </w:pPr>
+      <w:r>
+        <w:t xml:space="preserve">γελοιότατος ἂν εἴη, διττῇ τε καὶ παλινδρομούσῃ χρώμενος ἀπὸ τῶν οὐ κυρίων ἐπὶ τὰ κύρια τῇ </w:t>
+      </w:r>
+      <w:r>
+        <w:rPr>
+          <w:b/>
+          <w:bCs/>
+        </w:rPr>
+        <w:t>μεταφορᾷ</w:t>
+      </w:r>
+      <w:r>
+        <w:t xml:space="preserve">. κατὰ δὲ τὸν αὐτὸν τρόπον καὶ ὅστις ἐπὶ ἤθους, ἢ οἴνου λεγομένου τοῦ σκληροῦ κατὰ μεταφορὰν, ὑπὲρ τῶν ἁπτῶν σωμάτων ποιούμενος τὸν λόγον οὐχ ὡς σύνηθες ἅπασιν, οὕτως ἀξιῶν τῆς προσηγορίας ἀκούειν, ἀλλ’ ὡς οἶνος λέγεται σκληρὸς, </w:t>
+      </w:r>
+    </w:p>
+    <w:p>
+      <w:pPr>
+        <w:pStyle w:val="Titre2"/>
+      </w:pPr>
+      <w:r>
+        <w:rPr>
+          <w:rStyle w:val="Accentuation"/>
+        </w:rPr>
+        <w:t>De praesagitione ex pulsibus</w:t>
+      </w:r>
+      <w:r>
+        <w:t>, 3.6 (</w:t>
+      </w:r>
+      <w:hyperlink r:id="rId43" w:anchor="l9.368.16" w:tgtFrame="_blank" w:history="1">
+        <w:r>
+          <w:rPr>
+            <w:rStyle w:val="Lienhypertexte"/>
+            <w:rFonts w:eastAsiaTheme="majorEastAsia"/>
+          </w:rPr>
+          <w:t>9.368.16 K</w:t>
+        </w:r>
+      </w:hyperlink>
+      <w:r>
+        <w:t>)</w:t>
+      </w:r>
+    </w:p>
+    <w:p>
+      <w:r>
+        <w:t>Βριλλησοῦ λαγόνες εἰσὶ νόμου, ὃν ἐκτήσαντο,</w:t>
+      </w:r>
+    </w:p>
+    <w:p>
+      <w:pPr>
+        <w:pStyle w:val="NormalWeb"/>
+      </w:pPr>
+      <w:r>
+        <w:t xml:space="preserve">γελοιότατος ἂν εἴη, διττῇ τε καὶ παλινδρομούσῃ χρώμενος ἀπὸ τῶν οὐ κυρίων ἐπὶ τὰ κύρια τῇ μεταφορᾷ. κατὰ δὲ τὸν αὐτὸν τρόπον καὶ ὅστις ἐπὶ ἤθους, ἢ οἴνου λεγομένου τοῦ σκληροῦ κατὰ </w:t>
+      </w:r>
+      <w:r>
+        <w:rPr>
+          <w:b/>
+          <w:bCs/>
+        </w:rPr>
+        <w:t>μεταφορὰν</w:t>
+      </w:r>
+      <w:r>
+        <w:t xml:space="preserve">, ὑπὲρ τῶν ἁπτῶν σωμάτων ποιούμενος τὸν λόγον οὐχ ὡς σύνηθες ἅπασιν, οὕτως ἀξιῶν τῆς προσηγορίας ἀκούειν, ἀλλ’ ὡς οἶνος λέγεται σκληρὸς, </w:t>
+      </w:r>
+    </w:p>
+    <w:p>
+      <w:pPr>
+        <w:pStyle w:val="NormalWeb"/>
+      </w:pPr>
+      <w:r>
+        <w:t xml:space="preserve">ἢ ἄνθρωπος, τὸ ἦθος σκληρόν. ὅμοιον γὰρ ἐκείνῳ τοῦτο τὸ περὶ πραγμάτων ὁρατῶν διαλεγόμενον, εἶτα λευκὸν μὲν εἰπόντα </w:t>
+      </w:r>
+    </w:p>
+    <w:p>
+      <w:pPr>
+        <w:pStyle w:val="Titre2"/>
+      </w:pPr>
+      <w:r>
+        <w:rPr>
+          <w:rStyle w:val="Accentuation"/>
+        </w:rPr>
+        <w:t>De praesagitione ex pulsibus</w:t>
+      </w:r>
+      <w:r>
+        <w:t>, 3.6 (</w:t>
+      </w:r>
+      <w:hyperlink r:id="rId44" w:anchor="l9.369.7" w:tgtFrame="_blank" w:history="1">
+        <w:r>
+          <w:rPr>
+            <w:rStyle w:val="Lienhypertexte"/>
+            <w:rFonts w:eastAsiaTheme="majorEastAsia"/>
+          </w:rPr>
+          <w:t>9.369.7 K</w:t>
+        </w:r>
+      </w:hyperlink>
+      <w:r>
+        <w:t>)</w:t>
+      </w:r>
+    </w:p>
+    <w:p>
+      <w:r>
+        <w:t xml:space="preserve">μὴ συγχωρεῖν ἀκούειν οὕτως ὡς εἴθισται πᾶσιν, ἀλλ’ ἐπειδὴ πυρετούς τινας λευκοὺς αὐτὸς ὁ Ἀρχιγένης εἴρηκεν, οὕτως ἀκούειν χρῆναι καὶ τὸ χρῶμα τὸ λευκόν. ὥσπερ οὖν ὁ τοιοῦτος οὐκ ἂν δόξειε σωφρονεῖν, εἰ τὸ κυρίως ἐπὶ χρώματος λεγόμενον ὄνομα μετάγειν ἐπ’ αὐτὸ κατὰ διττὴν </w:t>
+      </w:r>
+      <w:r>
+        <w:rPr>
+          <w:b/>
+          <w:bCs/>
+        </w:rPr>
+        <w:t>μεταφορὰν</w:t>
+      </w:r>
+      <w:r>
+        <w:t xml:space="preserve"> ἀπὸ τῶν οὐ κυρίως ἀξιώσειεν, οὕτως, οἶμαι, καὶ ὅστις ἐπὶ σώματος ἁπτοῦ τὸν λόγον ποιούμενος, ἐκ μεταφορᾶς κελεύσει τὸ σκληρὸν ὄνομα ἀκούειν. συμβαίνει γὰρ ἐν τοῖς τοιούτοις ἅπασι λόγοις μηδὲν μανθάνειν τοὺς ἀκούοντας, </w:t>
+      </w:r>
+    </w:p>
+    <w:p>
+      <w:pPr>
+        <w:pStyle w:val="Titre2"/>
+      </w:pPr>
+      <w:r>
+        <w:rPr>
+          <w:rStyle w:val="Accentuation"/>
+        </w:rPr>
+        <w:t>De praesagitione ex pulsibus</w:t>
+      </w:r>
+      <w:r>
+        <w:t>, 3.6 (</w:t>
+      </w:r>
+      <w:hyperlink r:id="rId45" w:anchor="l9.369.9" w:tgtFrame="_blank" w:history="1">
+        <w:r>
+          <w:rPr>
+            <w:rStyle w:val="Lienhypertexte"/>
+            <w:rFonts w:eastAsiaTheme="majorEastAsia"/>
+          </w:rPr>
+          <w:t>9.369.9 K</w:t>
+        </w:r>
+      </w:hyperlink>
+      <w:r>
+        <w:t>)</w:t>
+      </w:r>
+    </w:p>
+    <w:p>
+      <w:r>
+        <w:t xml:space="preserve">οὕτως ἀκούειν χρῆναι καὶ τὸ χρῶμα τὸ λευκόν. ὥσπερ οὖν ὁ τοιοῦτος οὐκ ἂν δόξειε σωφρονεῖν, εἰ τὸ κυρίως ἐπὶ χρώματος λεγόμενον ὄνομα μετάγειν ἐπ’ αὐτὸ κατὰ διττὴν μεταφορὰν ἀπὸ τῶν οὐ κυρίως ἀξιώσειεν, οὕτως, οἶμαι, καὶ ὅστις ἐπὶ σώματος ἁπτοῦ τὸν λόγον ποιούμενος, ἐκ </w:t>
       </w:r>
       <w:r>
         <w:rPr>
@@ -774,1082 +1813,23 @@
         <w:t>μεταφορᾶς</w:t>
       </w:r>
       <w:r>
-        <w:t xml:space="preserve"> ὀνομάζειν, ὅταν γε διδάσκειν τις βούληται καὶ μὴ περιλαλεῖν, ἐπεὶ τῷ γε μεμαθηκότι τὸ πρᾶγμα συντόμου δηλώσεως ἕνεκεν ἐγχωρεῖ καὶ διὰ τῶν ἐκ μεταφορᾶς ὀνομάτων καὶ διὰ τῶν ἐκ καταχρήσεως ἐνδείκνυσθαι τὸ λεγόμενον. ἡ πρώτη μέντοι διδασκαλία τῶν τεχνικῶν ἁπάντων </w:t>
-      </w:r>
-    </w:p>
-    <w:p>
-      <w:pPr>
-        <w:pStyle w:val="Titre2"/>
-      </w:pPr>
-      <w:r>
-        <w:rPr>
-          <w:rStyle w:val="Accentuation"/>
-        </w:rPr>
-        <w:t>De differentiis pulsuum</w:t>
+        <w:t xml:space="preserve"> κελεύσει τὸ σκληρὸν ὄνομα ἀκούειν. συμβαίνει γὰρ ἐν τοῖς τοιούτοις ἅπασι λόγοις μηδὲν μανθάνειν τοὺς ἀκούοντας, ὅταν εἴργωνταί τε τοῦ κυρίως λεγομένου, μηδέν τ’ ἄλλο νοῆσαι δύνωνται. τί γὰρ ἄλλο τις νοήσειε χρῶμα τὸ λευκὸν ἀκούσας </w:t>
+      </w:r>
+    </w:p>
+    <w:p>
+      <w:pPr>
+        <w:pStyle w:val="Titre2"/>
+      </w:pPr>
+      <w:r>
+        <w:rPr>
+          <w:rStyle w:val="Accentuation"/>
+        </w:rPr>
+        <w:t>De praesagitione ex pulsibus</w:t>
       </w:r>
       <w:r>
         <w:t>, 3.6 (</w:t>
       </w:r>
-      <w:hyperlink r:id="rId25" w:anchor="l8.675.10" w:tgtFrame="_blank" w:history="1">
-        <w:r>
-          <w:rPr>
-            <w:rStyle w:val="Lienhypertexte"/>
-            <w:rFonts w:eastAsiaTheme="majorEastAsia"/>
-          </w:rPr>
-          <w:t>8.675.10 K</w:t>
-        </w:r>
-      </w:hyperlink>
-      <w:r>
-        <w:t>)</w:t>
-      </w:r>
-    </w:p>
-    <w:p>
-      <w:r>
-        <w:t xml:space="preserve">μὲν ἔχοιμεν ὀνόματα κύρια, τούτοις χρῆσθαι προσῆκεν· εἰ δὲ μὴ, λόγῳ μᾶλλον ἑρμηνεύειν ἕκαστον τῶν πραγμάτων, οὐκ ἐκ μεταφορᾶς ὀνομάζειν, ὅταν γε διδάσκειν τις βούληται καὶ μὴ περιλαλεῖν, ἐπεὶ τῷ γε μεμαθηκότι τὸ πρᾶγμα συντόμου δηλώσεως ἕνεκεν ἐγχωρεῖ καὶ διὰ τῶν ἐκ </w:t>
-      </w:r>
-      <w:r>
-        <w:rPr>
-          <w:b/>
-          <w:bCs/>
-        </w:rPr>
-        <w:t>μεταφορᾶς</w:t>
-      </w:r>
-      <w:r>
-        <w:t xml:space="preserve"> ὀνομάτων καὶ διὰ τῶν ἐκ καταχρήσεως ἐνδείκνυσθαι τὸ λεγόμενον. ἡ πρώτη μέντοι διδασκαλία τῶν τεχνικῶν ἁπάντων πραγμάτων ὑπὲρ τοῦ σαφής τε εἶναι καὶ διηρθρωμένη κυρίων ὀνομάτων δεῖται. τὸ τοίνυν σῶμα τῆς ἀρτηρίας, </w:t>
-      </w:r>
-    </w:p>
-    <w:p>
-      <w:pPr>
-        <w:pStyle w:val="Titre2"/>
-      </w:pPr>
-      <w:r>
-        <w:rPr>
-          <w:rStyle w:val="Accentuation"/>
-        </w:rPr>
-        <w:lastRenderedPageBreak/>
-        <w:t>De differentiis pulsuum</w:t>
-      </w:r>
-      <w:r>
-        <w:t>, 3.6 (</w:t>
-      </w:r>
-      <w:hyperlink r:id="rId26" w:anchor="l8.68.6" w:tgtFrame="_blank" w:history="1">
-        <w:r>
-          <w:rPr>
-            <w:rStyle w:val="Lienhypertexte"/>
-            <w:rFonts w:eastAsiaTheme="majorEastAsia"/>
-          </w:rPr>
-          <w:t>8.68.6 K</w:t>
-        </w:r>
-      </w:hyperlink>
-      <w:r>
-        <w:t>)</w:t>
-      </w:r>
-    </w:p>
-    <w:p>
-      <w:r>
-        <w:t xml:space="preserve">δήπου κᾀμοὶ λέγειν ἄλλας ἐπὶ ταῖς εἰρημέναις ὑφ’ ἡμῶν ποιότητας ἐν τοῖς σφυγμοῖς ὑπάρχειν, κατὰ τὴν διαστολὴν τῆς ἀρτηρίας φαινομένας, τρεῖς τὸν ἀριθμὸν, οὐκ ὀρθῶς ὑφ’ ἡμῶν παραλελειμμένας. εἰ δ’ ἐρωτήσετέ με, τίνας ταύτας, ἀῤῥήτους εἶναι φήσω κυρίοις ὀνόμασιν. ἐκ </w:t>
-      </w:r>
-      <w:r>
-        <w:rPr>
-          <w:b/>
-          <w:bCs/>
-        </w:rPr>
-        <w:t>μεταφορᾶς</w:t>
-      </w:r>
-      <w:r>
-        <w:t xml:space="preserve"> δ’ εἰ βούλοισθε, διδάξειν ὑφέξομαι. καθάπερ γὰρ φωνὴν τὴν μὲν λευκὴν εἶναι, τὴν δὲ μέλαινάν φαμεν, οὕτω καὶ τῶν σφυγμῶν τὸν μέν τινα λευκὸν ὑπάρχειν ἐρῶ, τὸν δὲ μέλανα, καὶ ταύτην πρώτην εὐθέως τὴν ποιότητα παραλελεῖφθαι πρὸς </w:t>
-      </w:r>
-    </w:p>
-    <w:p>
-      <w:pPr>
-        <w:pStyle w:val="Titre2"/>
-      </w:pPr>
-      <w:r>
-        <w:rPr>
-          <w:rStyle w:val="Accentuation"/>
-        </w:rPr>
-        <w:t>De differentiis pulsuum</w:t>
-      </w:r>
-      <w:r>
-        <w:t>, 3.6 (</w:t>
-      </w:r>
-      <w:hyperlink r:id="rId27" w:anchor="l8.68.13" w:tgtFrame="_blank" w:history="1">
-        <w:r>
-          <w:rPr>
-            <w:rStyle w:val="Lienhypertexte"/>
-            <w:rFonts w:eastAsiaTheme="majorEastAsia"/>
-          </w:rPr>
-          <w:t>8.68.13 K</w:t>
-        </w:r>
-      </w:hyperlink>
-      <w:r>
-        <w:t>)</w:t>
-      </w:r>
-    </w:p>
-    <w:p>
-      <w:r>
-        <w:t xml:space="preserve">σφυγμῶν τὸν μέν τινα λευκὸν ὑπάρχειν ἐρῶ, τὸν δὲ μέλανα, καὶ ταύτην πρώτην εὐθέως τὴν ποιότητα παραλελεῖφθαι πρὸς ὑμῶν, ἑτέραν δὲ δευτέραν, καθ’ ἣν ἤτοι γλυκύτης τις, ἢ πικρότης αὐτῶν ὁρᾶται, χρῆναι δὲ καὶ τούτων τῶν ὀνομάτων ἀκούειν ἐκ </w:t>
-      </w:r>
-      <w:r>
-        <w:rPr>
-          <w:b/>
-          <w:bCs/>
-        </w:rPr>
-        <w:t>μεταφορᾶς</w:t>
-      </w:r>
-      <w:r>
-        <w:t xml:space="preserve">, ἄῤῥητον γὰρ εἶναι τὸ πρᾶγμα, δειχθῆναι μέντοι δυνάμενον. ἰδού γέ τοι δείκνυμί σοι τὸν σφυγμὸν τοῦτον τὸν πικρόν. ἀλλὰ καὶ ἡ τρίτη ποιότης ἄῤῥητος μέν ἐστι, δειχθῆναι μέντοι δυναμένη. καλῶ δ’ αὐτὴν ὑπογραφῆς ἕνεκα στρυφνότητα. καθάπερ γὰρ ἐν τῇ γεύσει </w:t>
-      </w:r>
-    </w:p>
-    <w:p>
-      <w:pPr>
-        <w:pStyle w:val="Titre2"/>
-      </w:pPr>
-      <w:r>
-        <w:rPr>
-          <w:rStyle w:val="Accentuation"/>
-        </w:rPr>
-        <w:t>De differentiis pulsuum</w:t>
-      </w:r>
-      <w:r>
-        <w:t>, 3.6 (</w:t>
-      </w:r>
-      <w:hyperlink r:id="rId28" w:anchor="l8.681.6" w:tgtFrame="_blank" w:history="1">
-        <w:r>
-          <w:rPr>
-            <w:rStyle w:val="Lienhypertexte"/>
-            <w:rFonts w:eastAsiaTheme="majorEastAsia"/>
-          </w:rPr>
-          <w:t>8.681.6 K</w:t>
-        </w:r>
-      </w:hyperlink>
-      <w:r>
-        <w:t>)</w:t>
-      </w:r>
-    </w:p>
-    <w:p>
-      <w:r>
-        <w:t xml:space="preserve">τρόπῳ τις χρώμενος οὐ τρεῖς μόνον, ἀλλὰ καὶ τριάκοντα φήσει παραλελεῖφθαι διαφορὰς σφυγμῶν. καὶ πρὸ πάντων ἐκείνῳ μοι πρόσεχε τὸν νοῦν, ὅτι στρυφνὸς μέν τις χυμὸς κυρίως ὀνομάζεται, πλήρης δ’ οἶνος οὐδεὶς κυρίως· ἀλλ’ εἴ τις οὕτω προσαγορεύει, </w:t>
-      </w:r>
-      <w:r>
-        <w:rPr>
-          <w:b/>
-          <w:bCs/>
-        </w:rPr>
-        <w:t>μεταφορᾷ</w:t>
-      </w:r>
-      <w:r>
-        <w:t xml:space="preserve"> χρῆται καθ’ ὃν ὀλίγον ἔμπροσθεν ἐξηγησάμεθα τρόπον. ἀπὸ μὲν δὴ τῶν κυρίως ὠνομασμένων ἅπασιν ἀνθρώποις ἐγχωρεῖ μεταφέρειν, οὐ μὴν ἀπὸ τῶν μετενηνεγμένων αὖθις ἑτέρας ποιεῖσθαι μεταφοράς. οὐδὲ γὰρ ποιηταῖς τοῦτό γε συγχωρητέον ἐστὶν, μή </w:t>
-      </w:r>
-    </w:p>
-    <w:p>
-      <w:pPr>
-        <w:pStyle w:val="Titre2"/>
-      </w:pPr>
-      <w:r>
-        <w:rPr>
-          <w:rStyle w:val="Accentuation"/>
-        </w:rPr>
-        <w:t>De differentiis pulsuum</w:t>
-      </w:r>
-      <w:r>
-        <w:t>, 3.6 (</w:t>
-      </w:r>
-      <w:hyperlink r:id="rId29" w:anchor="l8.681.9" w:tgtFrame="_blank" w:history="1">
-        <w:r>
-          <w:rPr>
-            <w:rStyle w:val="Lienhypertexte"/>
-            <w:rFonts w:eastAsiaTheme="majorEastAsia"/>
-          </w:rPr>
-          <w:t>8.681.9 K</w:t>
-        </w:r>
-      </w:hyperlink>
-      <w:r>
-        <w:t>)</w:t>
-      </w:r>
-    </w:p>
-    <w:p>
-      <w:r>
-        <w:t xml:space="preserve">κυρίως ὀνομάζεται, πλήρης δ’ οἶνος οὐδεὶς κυρίως· ἀλλ’ εἴ τις οὕτω προσαγορεύει, μεταφορᾷ χρῆται καθ’ ὃν ὀλίγον ἔμπροσθεν ἐξηγησάμεθα τρόπον. ἀπὸ μὲν δὴ τῶν κυρίως ὠνομασμένων ἅπασιν ἀνθρώποις ἐγχωρεῖ μεταφέρειν, οὐ μὴν ἀπὸ τῶν μετενηνεγμένων αὖθις ἑτέρας ποιεῖσθαι </w:t>
-      </w:r>
-      <w:r>
-        <w:rPr>
-          <w:b/>
-          <w:bCs/>
-        </w:rPr>
-        <w:t>μεταφοράς</w:t>
-      </w:r>
-      <w:r>
-        <w:t xml:space="preserve">. οὐδὲ γὰρ ποιηταῖς τοῦτό γε συγχωρητέον ἐστὶν, μή τί γε τοῖς ἐπιστημονικόν τι καὶ τεχνικὸν ἐπαγγελλομένοις διδάξειν. ὥσθ’ ὁ μὲν ἀπὸ τῶν χυμῶν ἐπὶ τὴν ἁφὴν μεταφέρων τὸ στρυφνὸν ὄνομα συγγνωστὸς ἀπὸ τῶν χυμῶν κυρίως ἀρχόμενος, </w:t>
-      </w:r>
-    </w:p>
-    <w:p>
-      <w:pPr>
-        <w:pStyle w:val="Titre2"/>
-      </w:pPr>
-      <w:r>
-        <w:rPr>
-          <w:rStyle w:val="Accentuation"/>
-        </w:rPr>
-        <w:t>De differentiis pulsuum</w:t>
-      </w:r>
-      <w:r>
-        <w:t>, 3.6 (</w:t>
-      </w:r>
-      <w:hyperlink r:id="rId30" w:anchor="l8.681.17" w:tgtFrame="_blank" w:history="1">
-        <w:r>
-          <w:rPr>
-            <w:rStyle w:val="Lienhypertexte"/>
-            <w:rFonts w:eastAsiaTheme="majorEastAsia"/>
-          </w:rPr>
-          <w:t>8.681.17 K</w:t>
-        </w:r>
-      </w:hyperlink>
-      <w:r>
-        <w:t>)</w:t>
-      </w:r>
-    </w:p>
-    <w:p>
-      <w:r>
-        <w:t xml:space="preserve">τὸ στρυφνὸν ὄνομα συγγνωστὸς ἀπὸ τῶν χυμῶν κυρίως ἀρχόμενος, ὁ δ’ ἀπὸ τοῦ κατὰ γεῦσιν πλήρους ἐπὶ τὸ κατὰ τὴν ἁφὴν πλῆρες ἀξιῶν μεταβαίνειν, οὐδὲ κατὰ νόμον οὗτός γε ποιεῖται τὴν μετάβασιν, ἀλλὰ καὶ τῆς τῶν ποιητῶν ἐξουσίας ἐπέκεινα πρόεισιν, ἀπὸ τῆς προτέρας </w:t>
-      </w:r>
-      <w:r>
-        <w:rPr>
-          <w:b/>
-          <w:bCs/>
-        </w:rPr>
-        <w:t>μεταφορᾶς</w:t>
-      </w:r>
-      <w:r>
-        <w:t xml:space="preserve"> ἑτέραν ποιῶν δευτέραν μεταφοράν. εἰ γὰρ ἅπαξ τοῦτο συγχωρηθείη, καὶ τρίτην ἀπὸ τῆς δευτέρας, οἶμαι, τολμήσει καὶ τετάρτην ἀπὸ τῆς τρίτης καὶ πέμπτην ἀπὸ τῆς τετάρτης ποιήσασθαι μεταφορὰν, ὥστε εἰς ἐκφορὰν ὄντως ἐμβάλλειν τοὺς ἐπιτριβομένους </w:t>
-      </w:r>
-    </w:p>
-    <w:p>
-      <w:pPr>
-        <w:pStyle w:val="Titre2"/>
-      </w:pPr>
-      <w:r>
-        <w:rPr>
-          <w:rStyle w:val="Accentuation"/>
-        </w:rPr>
-        <w:t>De differentiis pulsuum</w:t>
-      </w:r>
-      <w:r>
-        <w:t>, 3.6 (</w:t>
-      </w:r>
-      <w:hyperlink r:id="rId31" w:anchor="l8.681.18" w:tgtFrame="_blank" w:history="1">
-        <w:r>
-          <w:rPr>
-            <w:rStyle w:val="Lienhypertexte"/>
-            <w:rFonts w:eastAsiaTheme="majorEastAsia"/>
-          </w:rPr>
-          <w:t>8.681.18 K</w:t>
-        </w:r>
-      </w:hyperlink>
-      <w:r>
-        <w:t>)</w:t>
-      </w:r>
-    </w:p>
-    <w:p>
-      <w:r>
-        <w:lastRenderedPageBreak/>
-        <w:t xml:space="preserve">ὁ δ’ ἀπὸ τοῦ κατὰ γεῦσιν πλήρους ἐπὶ τὸ κατὰ τὴν ἁφὴν πλῆρες ἀξιῶν μεταβαίνειν, οὐδὲ κατὰ νόμον οὗτός γε ποιεῖται τὴν μετάβασιν, ἀλλὰ καὶ τῆς τῶν ποιητῶν ἐξουσίας ἐπέκεινα πρόεισιν, ἀπὸ τῆς προτέρας μεταφορᾶς ἑτέραν ποιῶν δευτέραν </w:t>
-      </w:r>
-      <w:r>
-        <w:rPr>
-          <w:b/>
-          <w:bCs/>
-        </w:rPr>
-        <w:t>μεταφοράν</w:t>
-      </w:r>
-      <w:r>
-        <w:t xml:space="preserve">. εἰ γὰρ ἅπαξ τοῦτο συγχωρηθείη, καὶ τρίτην ἀπὸ τῆς δευτέρας, οἶμαι, τολμήσει καὶ τετάρτην ἀπὸ τῆς τρίτης καὶ πέμπτην ἀπὸ τῆς τετάρτης ποιήσασθαι μεταφορὰν, ὥστε εἰς ἐκφορὰν ὄντως ἐμβάλλειν τοὺς ἐπιτριβομένους ὑπ’ αὐτῶν. καίτοι γε οὐδ’ ἀπὸ τῶν κυρίων ὡς </w:t>
-      </w:r>
-    </w:p>
-    <w:p>
-      <w:pPr>
-        <w:pStyle w:val="Titre2"/>
-      </w:pPr>
-      <w:r>
-        <w:rPr>
-          <w:rStyle w:val="Accentuation"/>
-        </w:rPr>
-        <w:t>De differentiis pulsuum</w:t>
-      </w:r>
-      <w:r>
-        <w:t>, 3.6 (</w:t>
-      </w:r>
-      <w:hyperlink r:id="rId32" w:anchor="l8.682.2" w:tgtFrame="_blank" w:history="1">
-        <w:r>
-          <w:rPr>
-            <w:rStyle w:val="Lienhypertexte"/>
-            <w:rFonts w:eastAsiaTheme="majorEastAsia"/>
-          </w:rPr>
-          <w:t>8.682.2 K</w:t>
-        </w:r>
-      </w:hyperlink>
-      <w:r>
-        <w:t>)</w:t>
-      </w:r>
-    </w:p>
-    <w:p>
-      <w:r>
-        <w:t xml:space="preserve">ἐπέκεινα πρόεισιν, ἀπὸ τῆς προτέρας μεταφορᾶς ἑτέραν ποιῶν δευτέραν μεταφοράν. εἰ γὰρ ἅπαξ τοῦτο συγχωρηθείη, καὶ τρίτην ἀπὸ τῆς δευτέρας, οἶμαι, τολμήσει καὶ τετάρτην ἀπὸ τῆς τρίτης καὶ πέμπτην ἀπὸ τῆς τετάρτης ποιήσασθαι </w:t>
-      </w:r>
-      <w:r>
-        <w:rPr>
-          <w:b/>
-          <w:bCs/>
-        </w:rPr>
-        <w:t>μεταφορὰν</w:t>
-      </w:r>
-      <w:r>
-        <w:t xml:space="preserve">, ὥστε εἰς ἐκφορὰν ὄντως ἐμβάλλειν τοὺς ἐπιτριβομένους ὑπ’ αὐτῶν. καίτοι γε οὐδ’ ἀπὸ τῶν κυρίων ὡς ἔτυχε μεταφέρειν ἔξεστιν οὐδὲ τοῖς ποιηταῖς, ἀλλὰ κᾂν Πίνδαρος εἴη τις, ἢ Ὠκεανοῦ τὰ πέταλα τὰς κρήνας λέγων, οὐκ ἐπαινεῖται, καὶ πολὺ μᾶλλον ἐπειδὰν ἀψευδῆ πρὸς ἄκμονι </w:t>
-      </w:r>
-    </w:p>
-    <w:p>
-      <w:pPr>
-        <w:pStyle w:val="Titre2"/>
-      </w:pPr>
-      <w:r>
-        <w:rPr>
-          <w:rStyle w:val="Accentuation"/>
-        </w:rPr>
-        <w:t>De differentiis pulsuum</w:t>
-      </w:r>
-      <w:r>
-        <w:t>, 3.7 (</w:t>
-      </w:r>
-      <w:hyperlink r:id="rId33" w:anchor="l8.686.2" w:tgtFrame="_blank" w:history="1">
-        <w:r>
-          <w:rPr>
-            <w:rStyle w:val="Lienhypertexte"/>
-            <w:rFonts w:eastAsiaTheme="majorEastAsia"/>
-          </w:rPr>
-          <w:t>8.686.2 K</w:t>
-        </w:r>
-      </w:hyperlink>
-      <w:r>
-        <w:t>)</w:t>
-      </w:r>
-    </w:p>
-    <w:p>
-      <w:r>
-        <w:t xml:space="preserve">τε καὶ μαλακότητος λόγον, ἐπιδεῖξαι πειράσομαι κᾀνταῦθα τὴν περὶ τὰ ὀνόματα πλημμέλειαν τῶν ἀνδρῶν, δι’ ἣν ἀναγκαίως καὶ περὶ τὴν διάγνωσίν τε καὶ ﻿ πρόγνωσιν ἐσφάλησαν. ἓν γὰρ κυρίως σημαίνοντος ἑκατέρου τῶν ὀνομάτων, οὐκ οἶδ’ ὅπως ἐκ μεταφορῶν οὗτοι </w:t>
-      </w:r>
-      <w:r>
-        <w:rPr>
-          <w:b/>
-          <w:bCs/>
-        </w:rPr>
-        <w:t>μεταφορὰς</w:t>
-      </w:r>
-      <w:r>
-        <w:t xml:space="preserve"> ποιοῦσι. τίς γοῦν οὐκ οἶδεν ὡς τὸν μὲν σίδηρον καὶ τὸν λίθον καὶ τὸ ξύλον σκληρὰ σώματα εἶναί φαμεν, ἔλαιον δὲ καὶ μέλι καὶ γάλα καὶ ὕδωρ μαλακά; κριτήριον γὰρ, οἶμαι, πάντες ἄνθρωποι σκληροῦ καὶ μαλακοῦ σώματος </w:t>
-      </w:r>
-    </w:p>
-    <w:p>
-      <w:pPr>
-        <w:pStyle w:val="Titre2"/>
-      </w:pPr>
-      <w:r>
-        <w:rPr>
-          <w:rStyle w:val="Accentuation"/>
-        </w:rPr>
-        <w:t>De differentiis pulsuum</w:t>
-      </w:r>
-      <w:r>
-        <w:t>, 3.7 (</w:t>
-      </w:r>
-      <w:hyperlink r:id="rId34" w:anchor="l8.689.1" w:tgtFrame="_blank" w:history="1">
-        <w:r>
-          <w:rPr>
-            <w:rStyle w:val="Lienhypertexte"/>
-            <w:rFonts w:eastAsiaTheme="majorEastAsia"/>
-          </w:rPr>
-          <w:t>8.689.1 K</w:t>
-        </w:r>
-      </w:hyperlink>
-      <w:r>
-        <w:t>)</w:t>
-      </w:r>
-    </w:p>
-    <w:p>
-      <w:r>
-        <w:t xml:space="preserve">πολλαχῶς ὀνομάζεσθαί φησιν, ὥσπερ οὐδὲ ἐν ἄλλῳ τινὶ, καθάπερ οὐδὲ ὁ Πλάτων. ἀλλ’ ἓν ἑκατέρου τῶν ὀνομάτων ἄμφω τὼ ἄνδρε εὑρίσκετον σημαινόμενον, ὅταν γ’, ὡς εἴρηται, κυρίως τις ὀνομάζῃ καὶ μὴ τροπικῶς, ἐπεὶ κατά γε τὰς </w:t>
-      </w:r>
-      <w:r>
-        <w:rPr>
-          <w:b/>
-          <w:bCs/>
-        </w:rPr>
-        <w:t>μεταφορὰς</w:t>
-      </w:r>
-      <w:r>
-        <w:t xml:space="preserve"> ἀναρίθμητον ἔσται τι πλῆθος σημαινομένων, οὐ τούτων μόνον τῶν ὀνομάτων, ἀλλὰ καὶ τῶν ἄλλων σημαινομένων ἁπάντων. αὐτίκα γέ τοι Πλάτων αὐτός φησιν ἐν Σοφιστῇ, σκληροὺς λέγεις καὶ ἀντιτύπους ἀνθρώπους, οὐ κατὰ τοῦ σώματος δή που φέρων ἑκάτερον τῶν </w:t>
-      </w:r>
-    </w:p>
-    <w:p>
-      <w:pPr>
-        <w:pStyle w:val="Titre2"/>
-      </w:pPr>
-      <w:r>
-        <w:rPr>
-          <w:rStyle w:val="Accentuation"/>
-        </w:rPr>
-        <w:t>De differentiis pulsuum</w:t>
-      </w:r>
-      <w:r>
-        <w:t>, 3.7 (</w:t>
-      </w:r>
-      <w:hyperlink r:id="rId35" w:anchor="l8.689.9" w:tgtFrame="_blank" w:history="1">
-        <w:r>
-          <w:rPr>
-            <w:rStyle w:val="Lienhypertexte"/>
-            <w:rFonts w:eastAsiaTheme="majorEastAsia"/>
-          </w:rPr>
-          <w:t>8.689.9 K</w:t>
-        </w:r>
-      </w:hyperlink>
-      <w:r>
-        <w:t>)</w:t>
-      </w:r>
-    </w:p>
-    <w:p>
-      <w:r>
-        <w:t xml:space="preserve">οὐ κατὰ τοῦ σώματος δή που φέρων ἑκάτερον τῶν ὀνομάτων, οὔτ’ οὖν τὸ σκληρὸν οὔτε τὸ ἀντίτυπον, ἀλλὰ καὶ τὸ τῆς ψυχῆς, καὶ ταύτης μάλιστα τοῦ ἤθους τε καὶ τοῦ τρόπου. οὕτω δὲ καὶ οἶνον ἔφη σκληρόν τις ἐκ </w:t>
-      </w:r>
-      <w:r>
-        <w:rPr>
-          <w:b/>
-          <w:bCs/>
-        </w:rPr>
-        <w:t>μεταφορᾶς</w:t>
-      </w:r>
-      <w:r>
-        <w:t xml:space="preserve"> ὀνομάζων, καὶ φωνὴν σκληρὰν, ἐπιτήδευμά τε καὶ βίον, ἔθος τ’ αὖ καὶ νόμον, ἄνεμόν τε καὶ ὕδωρ, ἤτοι τὸ ἀπηνὲς, ἢ τὸ δύσμικτον, ἢ τὸ δυσξύμβολον, ἢ τὸ ἀηδὲς, ἢ τὸ δυσκατέργαστον, ἢ τὸ δυσκαταγώνιστον, ἤ τι τοιοῦτον ἕτερον ἐκ μεταφορᾶς ὀνομάζων. τὸ δὲ σκληρὸν </w:t>
-      </w:r>
-    </w:p>
-    <w:p>
-      <w:pPr>
-        <w:pStyle w:val="Titre2"/>
-      </w:pPr>
-      <w:r>
-        <w:rPr>
-          <w:rStyle w:val="Accentuation"/>
-        </w:rPr>
-        <w:t>De differentiis pulsuum</w:t>
-      </w:r>
-      <w:r>
-        <w:t>, 3.7 (</w:t>
-      </w:r>
-      <w:hyperlink r:id="rId36" w:anchor="l8.689.13" w:tgtFrame="_blank" w:history="1">
-        <w:r>
-          <w:rPr>
-            <w:rStyle w:val="Lienhypertexte"/>
-            <w:rFonts w:eastAsiaTheme="majorEastAsia"/>
-          </w:rPr>
-          <w:t>8.689.13 K</w:t>
-        </w:r>
-      </w:hyperlink>
-      <w:r>
-        <w:t>)</w:t>
-      </w:r>
-    </w:p>
-    <w:p>
-      <w:r>
-        <w:lastRenderedPageBreak/>
-        <w:t xml:space="preserve">μεταφορᾶς ὀνομάζων, καὶ φωνὴν σκληρὰν, ἐπιτήδευμά τε καὶ βίον, ἔθος τ’ αὖ καὶ νόμον, ἄνεμόν τε καὶ ὕδωρ, ἤτοι τὸ ἀπηνὲς, ἢ τὸ δύσμικτον, ἢ τὸ δυσξύμβολον, ἢ τὸ ἀηδὲς, ἢ τὸ δυσκατέργαστον, ἢ τὸ δυσκαταγώνιστον, ἤ τι τοιοῦτον ἕτερον ἐκ </w:t>
-      </w:r>
-      <w:r>
-        <w:rPr>
-          <w:b/>
-          <w:bCs/>
-        </w:rPr>
-        <w:t>μεταφορᾶς</w:t>
-      </w:r>
-      <w:r>
-        <w:t xml:space="preserve"> ὀνομάζων. τὸ δὲ σκληρὸν σῶμα τὸ κυρίως τε καὶ πρώτως λεγόμενον ἀντίτυπόν τέ ἐστι καὶ κατ’ οὐδὲν εἴκει τῷ πλησιάζοντι. τὸν αὐτὸν, οἶμαι, τρόπον ἄνθρωπον μὲν σκληρὸν λέγουσι τὸν μονότροπον καὶ δυσπειθῆ καὶ πρὸς ἅπαν ἀντιτείνοντα· νόμον </w:t>
-      </w:r>
-    </w:p>
-    <w:p>
-      <w:pPr>
-        <w:pStyle w:val="Titre2"/>
-      </w:pPr>
-      <w:r>
-        <w:rPr>
-          <w:rStyle w:val="Accentuation"/>
-        </w:rPr>
-        <w:t>De differentiis pulsuum</w:t>
-      </w:r>
-      <w:r>
-        <w:t>, 3.7 (</w:t>
-      </w:r>
-      <w:hyperlink r:id="rId37" w:anchor="l8.69.8" w:tgtFrame="_blank" w:history="1">
-        <w:r>
-          <w:rPr>
-            <w:rStyle w:val="Lienhypertexte"/>
-            <w:rFonts w:eastAsiaTheme="majorEastAsia"/>
-          </w:rPr>
-          <w:t>8.69.8 K</w:t>
-        </w:r>
-      </w:hyperlink>
-      <w:r>
-        <w:t>)</w:t>
-      </w:r>
-    </w:p>
-    <w:p>
-      <w:r>
-        <w:t xml:space="preserve">ἕκαστόν τε τῶν ἄλλων ὅσα σκληρὰ λέγομεν οὐ κυρίως οὐδὲ πρώτως, ἀλλὰ κατὰ συμβεβηκός τε καὶ μεταφέροντες ἀπό τινος ὁμοιότητος οὕτως ὀνομάζομεν. ἐπειδὴ δὲ πολλὰ συμβέβηκε τῷ σκληρῷ σώματι, καθ’ ἕκαστον αὐτῶν αἱ </w:t>
-      </w:r>
-      <w:r>
-        <w:rPr>
-          <w:b/>
-          <w:bCs/>
-        </w:rPr>
-        <w:t>μεταφοραὶ</w:t>
-      </w:r>
-      <w:r>
-        <w:t xml:space="preserve"> γίγνονται· οὐ μὴν τούτου γε ἕνεκεν ἐπιλαθέσθαι προσήκει τοῦ πρώτου τε καὶ κυρίου τῶν σημαινομένων. ἁπτὸν γάρ τοι τὸ σκληρόν ἐστι καὶ ἡ σκληρότης ἁπτὴ ποιότης. ὅταν οὖν ἐπὶ γεῦσιν, ἢ ὄσφρησιν, ἢ ὄψιν, ἢ ἀκοὴν, ὁ λέγων μεταφέρῃ τοὔνομα, τηνικαῦτα χρὴ τὸν </w:t>
-      </w:r>
-    </w:p>
-    <w:p>
-      <w:pPr>
-        <w:pStyle w:val="Titre2"/>
-      </w:pPr>
-      <w:r>
-        <w:rPr>
-          <w:rStyle w:val="Accentuation"/>
-        </w:rPr>
-        <w:t>De differentiis pulsuum</w:t>
-      </w:r>
-      <w:r>
-        <w:t>, 3.7 (</w:t>
-      </w:r>
-      <w:hyperlink r:id="rId38" w:anchor="l8.691.2" w:tgtFrame="_blank" w:history="1">
-        <w:r>
-          <w:rPr>
-            <w:rStyle w:val="Lienhypertexte"/>
-            <w:rFonts w:eastAsiaTheme="majorEastAsia"/>
-          </w:rPr>
-          <w:t>8.691.2 K</w:t>
-        </w:r>
-      </w:hyperlink>
-      <w:r>
-        <w:t>)</w:t>
-      </w:r>
-    </w:p>
-    <w:p>
-      <w:r>
-        <w:t xml:space="preserve">γὰρ ἐναργῆ τὴν ὁμοιότητα καὶ πρόδηλον ἐχούσας ἐπαινοῦμεν, ὅσαι δὲ ἀμυδραί τέ εἰσι καὶ ἄδηλοι, ἀπολείπομεν ἅπαντες. ἀλλ’ οὔτ’ ἄλλο τι τοῖς νεωτέροις ἰατροῖς ﻿ ἀγαθὸν ἑρμηνείας ἔγνωσται, διόπερ ἀσαφεῖς ἐσχάτως εἰσὶν, οὔθ’ ὡς ἐν καιρῷ χρηστέον ἐστὶ ταῖς </w:t>
-      </w:r>
-      <w:r>
-        <w:rPr>
-          <w:b/>
-          <w:bCs/>
-        </w:rPr>
-        <w:t>μεταφοραῖς</w:t>
-      </w:r>
-      <w:r>
-        <w:t xml:space="preserve">. εἰ μὲν οὖν ἀσαφῆ μόνον ἦν αὐτῶν τὰ συγγράμματα, τάχ’ ἄν τις ἧττον ἐμέμψατο· νυνὶ δ’ ἐπεὶ καὶ τὴν ἀλήθειαν αὐτὴν τῶν πραγμάτων ὧν διδάσκειν ἐπιχειροῦσι διαφθείρουσι ταῖς ἀκαίροις μεταφοραῖς, δίκαιον ἤδη μέμψασθαι μειζόνως </w:t>
-      </w:r>
-    </w:p>
-    <w:p>
-      <w:pPr>
-        <w:pStyle w:val="Titre2"/>
-      </w:pPr>
-      <w:r>
-        <w:rPr>
-          <w:rStyle w:val="Accentuation"/>
-        </w:rPr>
-        <w:t>De differentiis pulsuum</w:t>
-      </w:r>
-      <w:r>
-        <w:t>, 3.7 (</w:t>
-      </w:r>
-      <w:hyperlink r:id="rId39" w:anchor="l8.691.6" w:tgtFrame="_blank" w:history="1">
-        <w:r>
-          <w:rPr>
-            <w:rStyle w:val="Lienhypertexte"/>
-            <w:rFonts w:eastAsiaTheme="majorEastAsia"/>
-          </w:rPr>
-          <w:t>8.691.6 K</w:t>
-        </w:r>
-      </w:hyperlink>
-      <w:r>
-        <w:t>)</w:t>
-      </w:r>
-    </w:p>
-    <w:p>
-      <w:r>
-        <w:t xml:space="preserve">οὔθ’ ὡς ἐν καιρῷ χρηστέον ἐστὶ ταῖς μεταφοραῖς. εἰ μὲν οὖν ἀσαφῆ μόνον ἦν αὐτῶν τὰ συγγράμματα, τάχ’ ἄν τις ἧττον ἐμέμψατο· νυνὶ δ’ ἐπεὶ καὶ τὴν ἀλήθειαν αὐτὴν τῶν πραγμάτων ὧν διδάσκειν ἐπιχειροῦσι διαφθείρουσι ταῖς ἀκαίροις </w:t>
-      </w:r>
-      <w:r>
-        <w:rPr>
-          <w:b/>
-          <w:bCs/>
-        </w:rPr>
-        <w:t>μεταφοραῖς</w:t>
-      </w:r>
-      <w:r>
-        <w:t xml:space="preserve">, δίκαιον ἤδη μέμψασθαι μειζόνως αὐτοῖς. ὅταν δ’ ἔτι πρὸς τούτῳ τις εἰς τοσοῦτον ἐμπληξίας ἥκῃ, ὥστε αὐτὰ τὰ πρῶτά τε καὶ κυριώτατα τῶν ὀνομάτων ἐπιφέρων τοῖς οἰκείοις πράγμασιν ἐκ μεταφορῶν λαμβάνει τὰ σημαινόμενα, πῶς ἄν τις ἀνάσχοιτο; φωνὴν </w:t>
-      </w:r>
-    </w:p>
-    <w:p>
-      <w:pPr>
-        <w:pStyle w:val="Titre2"/>
-      </w:pPr>
-      <w:r>
-        <w:rPr>
-          <w:rStyle w:val="Accentuation"/>
-        </w:rPr>
-        <w:t>De differentiis pulsuum</w:t>
-      </w:r>
-      <w:r>
-        <w:t>, 3.7 (</w:t>
-      </w:r>
-      <w:hyperlink r:id="rId40" w:anchor="l8.691.11" w:tgtFrame="_blank" w:history="1">
-        <w:r>
-          <w:rPr>
-            <w:rStyle w:val="Lienhypertexte"/>
-            <w:rFonts w:eastAsiaTheme="majorEastAsia"/>
-          </w:rPr>
-          <w:t>8.691.11 K</w:t>
-        </w:r>
-      </w:hyperlink>
-      <w:r>
-        <w:t>)</w:t>
-      </w:r>
-    </w:p>
-    <w:p>
-      <w:r>
-        <w:t xml:space="preserve">αὐτοῖς. ὅταν δ’ ἔτι πρὸς τούτῳ τις εἰς τοσοῦτον ἐμπληξίας ἥκῃ, ὥστε αὐτὰ τὰ πρῶτά τε καὶ κυριώτατα τῶν ὀνομάτων ἐπιφέρων τοῖς οἰκείοις πράγμασιν ἐκ μεταφορῶν λαμβάνει τὰ σημαινόμενα, πῶς ἄν τις ἀνάσχοιτο; φωνὴν μὲν γὰρ λευκὴν ἐκ </w:t>
-      </w:r>
-      <w:r>
-        <w:rPr>
-          <w:b/>
-          <w:bCs/>
-        </w:rPr>
-        <w:t>μεταφορᾶς</w:t>
-      </w:r>
-      <w:r>
-        <w:t xml:space="preserve"> νοήσειεν ἄν τις, οὐ μὴν χρῶμά γε λευκὸν ἔθ’ ὁμοίως ἐκ μεταφορᾶς ἀκούειν ἐγχωρεῖ· εἰ μὴ γὰρ τοῦτο λέγεται κυρίως λευκὸν, οὐδ’ ἄλλο τῶν κυρίως οὐδέν. οὕτω καὶ ἄνθρωπον μὲν στρυφνὸν ἐκ μεταφορᾶς, οἶνον δὲ στρυφνὸν οὐκέτ’ ἐκ μεταφορᾶς, ἀλλὰ </w:t>
-      </w:r>
-    </w:p>
-    <w:p>
-      <w:pPr>
-        <w:pStyle w:val="Titre2"/>
-      </w:pPr>
-      <w:r>
-        <w:rPr>
-          <w:rStyle w:val="Accentuation"/>
-        </w:rPr>
-        <w:t>De differentiis pulsuum</w:t>
-      </w:r>
-      <w:r>
-        <w:t>, 3.7 (</w:t>
-      </w:r>
-      <w:hyperlink r:id="rId41" w:anchor="l8.691.12" w:tgtFrame="_blank" w:history="1">
-        <w:r>
-          <w:rPr>
-            <w:rStyle w:val="Lienhypertexte"/>
-            <w:rFonts w:eastAsiaTheme="majorEastAsia"/>
-          </w:rPr>
-          <w:t>8.691.12 K</w:t>
-        </w:r>
-      </w:hyperlink>
-      <w:r>
-        <w:t>)</w:t>
-      </w:r>
-    </w:p>
-    <w:p>
-      <w:r>
-        <w:lastRenderedPageBreak/>
-        <w:t xml:space="preserve">ἥκῃ, ὥστε αὐτὰ τὰ πρῶτά τε καὶ κυριώτατα τῶν ὀνομάτων ἐπιφέρων τοῖς οἰκείοις πράγμασιν ἐκ μεταφορῶν λαμβάνει τὰ σημαινόμενα, πῶς ἄν τις ἀνάσχοιτο; φωνὴν μὲν γὰρ λευκὴν ἐκ μεταφορᾶς νοήσειεν ἄν τις, οὐ μὴν χρῶμά γε λευκὸν ἔθ’ ὁμοίως ἐκ </w:t>
-      </w:r>
-      <w:r>
-        <w:rPr>
-          <w:b/>
-          <w:bCs/>
-        </w:rPr>
-        <w:t>μεταφορᾶς</w:t>
-      </w:r>
-      <w:r>
-        <w:t xml:space="preserve"> ἀκούειν ἐγχωρεῖ· εἰ μὴ γὰρ τοῦτο λέγεται κυρίως λευκὸν, οὐδ’ ἄλλο τῶν κυρίως οὐδέν. οὕτω καὶ ἄνθρωπον μὲν στρυφνὸν ἐκ μεταφορᾶς, οἶνον δὲ στρυφνὸν οὐκέτ’ ἐκ μεταφορᾶς, ἀλλὰ δηλονότι πρώτως τε καὶ κυρίως. ὥσπερ οὖν εἴ τις τὸν </w:t>
-      </w:r>
-    </w:p>
-    <w:p>
-      <w:pPr>
-        <w:pStyle w:val="Titre2"/>
-      </w:pPr>
-      <w:r>
-        <w:rPr>
-          <w:rStyle w:val="Accentuation"/>
-        </w:rPr>
-        <w:t>De differentiis pulsuum</w:t>
-      </w:r>
-      <w:r>
-        <w:t>, 3.7 (</w:t>
-      </w:r>
-      <w:hyperlink r:id="rId42" w:anchor="l8.691.14" w:tgtFrame="_blank" w:history="1">
-        <w:r>
-          <w:rPr>
-            <w:rStyle w:val="Lienhypertexte"/>
-            <w:rFonts w:eastAsiaTheme="majorEastAsia"/>
-          </w:rPr>
-          <w:t>8.691.14 K</w:t>
-        </w:r>
-      </w:hyperlink>
-      <w:r>
-        <w:t>)</w:t>
-      </w:r>
-    </w:p>
-    <w:p>
-      <w:r>
-        <w:t xml:space="preserve">λαμβάνει τὰ σημαινόμενα, πῶς ἄν τις ἀνάσχοιτο; φωνὴν μὲν γὰρ λευκὴν ἐκ μεταφορᾶς νοήσειεν ἄν τις, οὐ μὴν χρῶμά γε λευκὸν ἔθ’ ὁμοίως ἐκ μεταφορᾶς ἀκούειν ἐγχωρεῖ· εἰ μὴ γὰρ τοῦτο λέγεται κυρίως λευκὸν, οὐδ’ ἄλλο τῶν κυρίως οὐδέν. οὕτω καὶ ἄνθρωπον μὲν στρυφνὸν ἐκ </w:t>
-      </w:r>
-      <w:r>
-        <w:rPr>
-          <w:b/>
-          <w:bCs/>
-        </w:rPr>
-        <w:t>μεταφορᾶς</w:t>
-      </w:r>
-      <w:r>
-        <w:t xml:space="preserve">, οἶνον δὲ στρυφνὸν οὐκέτ’ ἐκ μεταφορᾶς, ἀλλὰ δηλονότι πρώτως τε καὶ κυρίως. ὥσπερ οὖν εἴ τις τὸν Θηραῖον οἶνον ὀνομάσας στρυφνὸν, εἶτ’ ἐξελεγχόμενος ὡς ψευδῶς δοξάζει, γλυκὺν οἶνον, ᾧ μηδὲ βραχὺ μέτεστι στρυφνότητος, </w:t>
-      </w:r>
-    </w:p>
-    <w:p>
-      <w:pPr>
-        <w:pStyle w:val="Titre2"/>
-      </w:pPr>
-      <w:r>
-        <w:rPr>
-          <w:rStyle w:val="Accentuation"/>
-        </w:rPr>
-        <w:t>De differentiis pulsuum</w:t>
-      </w:r>
-      <w:r>
-        <w:t>, 3.7 (</w:t>
-      </w:r>
-      <w:hyperlink r:id="rId43" w:anchor="l8.691.15" w:tgtFrame="_blank" w:history="1">
-        <w:r>
-          <w:rPr>
-            <w:rStyle w:val="Lienhypertexte"/>
-            <w:rFonts w:eastAsiaTheme="majorEastAsia"/>
-          </w:rPr>
-          <w:t>8.691.15 K</w:t>
-        </w:r>
-      </w:hyperlink>
-      <w:r>
-        <w:t>)</w:t>
-      </w:r>
-    </w:p>
-    <w:p>
-      <w:r>
-        <w:t xml:space="preserve">μὲν γὰρ λευκὴν ἐκ μεταφορᾶς νοήσειεν ἄν τις, οὐ μὴν χρῶμά γε λευκὸν ἔθ’ ὁμοίως ἐκ μεταφορᾶς ἀκούειν ἐγχωρεῖ· εἰ μὴ γὰρ τοῦτο λέγεται κυρίως λευκὸν, οὐδ’ ἄλλο τῶν κυρίως οὐδέν. οὕτω καὶ ἄνθρωπον μὲν στρυφνὸν ἐκ μεταφορᾶς, οἶνον δὲ στρυφνὸν οὐκέτ’ ἐκ </w:t>
-      </w:r>
-      <w:r>
-        <w:rPr>
-          <w:b/>
-          <w:bCs/>
-        </w:rPr>
-        <w:t>μεταφορᾶς</w:t>
-      </w:r>
-      <w:r>
-        <w:t xml:space="preserve">, ἀλλὰ δηλονότι πρώτως τε καὶ κυρίως. ὥσπερ οὖν εἴ τις τὸν Θηραῖον οἶνον ὀνομάσας στρυφνὸν, εἶτ’ ἐξελεγχόμενος ὡς ψευδῶς δοξάζει, γλυκὺν οἶνον, ᾧ μηδὲ βραχὺ μέτεστι στρυφνότητος, οὕτω προσαγορεύων, ἀπίθανος ἂν εἶναι δόξειεν, εἰ </w:t>
-      </w:r>
-    </w:p>
-    <w:p>
-      <w:pPr>
-        <w:pStyle w:val="Titre2"/>
-      </w:pPr>
-      <w:r>
-        <w:rPr>
-          <w:rStyle w:val="Accentuation"/>
-        </w:rPr>
-        <w:t>De praesagitione ex pulsibus</w:t>
-      </w:r>
-      <w:r>
-        <w:t>, 3.6 (</w:t>
-      </w:r>
-      <w:hyperlink r:id="rId44" w:anchor="l9.368.1" w:tgtFrame="_blank" w:history="1">
-        <w:r>
-          <w:rPr>
-            <w:rStyle w:val="Lienhypertexte"/>
-            <w:rFonts w:eastAsiaTheme="majorEastAsia"/>
-          </w:rPr>
-          <w:t>9.368.1 K</w:t>
-        </w:r>
-      </w:hyperlink>
-      <w:r>
-        <w:t>)</w:t>
-      </w:r>
-    </w:p>
-    <w:p>
-      <w:r>
-        <w:t xml:space="preserve">γευστῶν· οὐ μὴν δ’ ἐπ’ ἄλλων τινῶν θερμὸν καὶ ψυχρὸν, ξηρὸν καὶ ὑγρὸν, καὶ μαλακὸν καὶ σκληρὸν, ἀλλ’ ἐπὶ τῶν ἁπτῶν ἅπαντες. εἰ δέ τις ἐπ’ ἄλλο μεταφέρει τῶν εἰρημένων ὁτιοῦν, ὁ μὲν τρόπος τῆς τοιαύτης χρήσεως ὀνομάζεται </w:t>
-      </w:r>
-      <w:r>
-        <w:rPr>
-          <w:b/>
-          <w:bCs/>
-        </w:rPr>
-        <w:t>μεταφορά</w:t>
-      </w:r>
-      <w:r>
-        <w:t xml:space="preserve">. γίνεται δὲ δή που ταῖς ἄλλαις ὡσαύτως μεταφοραῖς καθ’ ὁμοιότητά τινα καὶ ἀναλογίαν, καθ’ οἵαν ὁμοιότητα καὶ πόδες εἴρηνται καὶ κορυφαὶ καὶ λαγόνες ὄρους. ὡς γὰρ ἐπὶ τῶν ζώων τὰ κατωτάτω μὲν οἱ πόδες, ἡ κορυφὴ δὲ τὰ ἀνωτάτω πάντων ἐστὶν, οὕτως ἐπὶ τῶν ὀρῶν συγχωροῦμεν </w:t>
-      </w:r>
-    </w:p>
-    <w:p>
-      <w:pPr>
-        <w:pStyle w:val="Titre2"/>
-      </w:pPr>
-      <w:r>
-        <w:rPr>
-          <w:rStyle w:val="Accentuation"/>
-        </w:rPr>
-        <w:t>De praesagitione ex pulsibus</w:t>
-      </w:r>
-      <w:r>
-        <w:t>, 3.6 (</w:t>
-      </w:r>
-      <w:hyperlink r:id="rId45" w:anchor="l9.368.1" w:tgtFrame="_blank" w:history="1">
-        <w:r>
-          <w:rPr>
-            <w:rStyle w:val="Lienhypertexte"/>
-            <w:rFonts w:eastAsiaTheme="majorEastAsia"/>
-          </w:rPr>
-          <w:t>9.368.1 K</w:t>
-        </w:r>
-      </w:hyperlink>
-      <w:r>
-        <w:t>)</w:t>
-      </w:r>
-    </w:p>
-    <w:p>
-      <w:r>
-        <w:t xml:space="preserve">γευστῶν· οὐ μὴν δ’ ἐπ’ ἄλλων τινῶν θερμὸν καὶ ψυχρὸν, ξηρὸν καὶ ὑγρὸν, καὶ μαλακὸν καὶ σκληρὸν, ἀλλ’ ἐπὶ τῶν ἁπτῶν ἅπαντες. εἰ δέ τις ἐπ’ ἄλλο μεταφέρει τῶν εἰρημένων ὁτιοῦν, ὁ μὲν τρόπος τῆς τοιαύτης χρήσεως ὀνομάζεται μεταφορά. γίνεται δὲ δή που ταῖς ἄλλαις ὡσαύτως </w:t>
-      </w:r>
-      <w:r>
-        <w:rPr>
-          <w:b/>
-          <w:bCs/>
-        </w:rPr>
-        <w:t>μεταφοραῖς</w:t>
-      </w:r>
-      <w:r>
-        <w:t xml:space="preserve"> καθ’ ὁμοιότητά τινα καὶ ἀναλογίαν, καθ’ οἵαν ὁμοιότητα καὶ πόδες εἴρηνται καὶ κορυφαὶ καὶ λαγόνες ὄρους. ὡς γὰρ ἐπὶ τῶν ζώων τὰ κατωτάτω μὲν οἱ πόδες, ἡ κορυφὴ δὲ τὰ ἀνωτάτω πάντων ἐστὶν, οὕτως ἐπὶ τῶν ὀρῶν συγχωροῦμεν </w:t>
-      </w:r>
-    </w:p>
-    <w:p>
-      <w:pPr>
-        <w:pStyle w:val="Titre2"/>
-      </w:pPr>
-      <w:r>
-        <w:rPr>
-          <w:rStyle w:val="Accentuation"/>
-        </w:rPr>
-        <w:t>De praesagitione ex pulsibus</w:t>
-      </w:r>
-      <w:r>
-        <w:t>, 3.6 (</w:t>
-      </w:r>
-      <w:hyperlink r:id="rId46" w:anchor="l9.368.14" w:tgtFrame="_blank" w:history="1">
-        <w:r>
-          <w:rPr>
-            <w:rStyle w:val="Lienhypertexte"/>
-            <w:rFonts w:eastAsiaTheme="majorEastAsia"/>
-          </w:rPr>
-          <w:t>9.368.14 K</w:t>
-        </w:r>
-      </w:hyperlink>
-      <w:r>
-        <w:t>)</w:t>
-      </w:r>
-    </w:p>
-    <w:p>
-      <w:r>
-        <w:lastRenderedPageBreak/>
-        <w:t xml:space="preserve">σύνηθες, ἀλλ’ οὕτως δεῖν φάσκῃ λαγόνων ἀκούειν, ὡς ἐπὶ τοῦ ὄρους τοῦ Βριλλησοῦ Καλλίμαχος εἴρηκε· </w:t>
-      </w:r>
-    </w:p>
-    <w:p>
-      <w:r>
-        <w:t>Βριλλησοῦ λαγόνες εἰσὶ νόμου, ὃν ἐκτήσαντο,</w:t>
-      </w:r>
-    </w:p>
-    <w:p>
-      <w:pPr>
-        <w:pStyle w:val="NormalWeb"/>
-      </w:pPr>
-      <w:r>
-        <w:t xml:space="preserve">γελοιότατος ἂν εἴη, διττῇ τε καὶ παλινδρομούσῃ χρώμενος ἀπὸ τῶν οὐ κυρίων ἐπὶ τὰ κύρια τῇ </w:t>
-      </w:r>
-      <w:r>
-        <w:rPr>
-          <w:b/>
-          <w:bCs/>
-        </w:rPr>
-        <w:t>μεταφορᾷ</w:t>
-      </w:r>
-      <w:r>
-        <w:t xml:space="preserve">. κατὰ δὲ τὸν αὐτὸν τρόπον καὶ ὅστις ἐπὶ ἤθους, ἢ οἴνου λεγομένου τοῦ σκληροῦ κατὰ μεταφορὰν, ὑπὲρ τῶν ἁπτῶν σωμάτων ποιούμενος τὸν λόγον οὐχ ὡς σύνηθες ἅπασιν, οὕτως ἀξιῶν τῆς προσηγορίας ἀκούειν, ἀλλ’ ὡς οἶνος λέγεται σκληρὸς, </w:t>
-      </w:r>
-    </w:p>
-    <w:p>
-      <w:pPr>
-        <w:pStyle w:val="Titre2"/>
-      </w:pPr>
-      <w:r>
-        <w:rPr>
-          <w:rStyle w:val="Accentuation"/>
-        </w:rPr>
-        <w:t>De praesagitione ex pulsibus</w:t>
-      </w:r>
-      <w:r>
-        <w:t>, 3.6 (</w:t>
-      </w:r>
-      <w:hyperlink r:id="rId47" w:anchor="l9.368.16" w:tgtFrame="_blank" w:history="1">
-        <w:r>
-          <w:rPr>
-            <w:rStyle w:val="Lienhypertexte"/>
-            <w:rFonts w:eastAsiaTheme="majorEastAsia"/>
-          </w:rPr>
-          <w:t>9.368.16 K</w:t>
-        </w:r>
-      </w:hyperlink>
-      <w:r>
-        <w:t>)</w:t>
-      </w:r>
-    </w:p>
-    <w:p>
-      <w:r>
-        <w:t>Βριλλησοῦ λαγόνες εἰσὶ νόμου, ὃν ἐκτήσαντο,</w:t>
-      </w:r>
-    </w:p>
-    <w:p>
-      <w:pPr>
-        <w:pStyle w:val="NormalWeb"/>
-      </w:pPr>
-      <w:r>
-        <w:t xml:space="preserve">γελοιότατος ἂν εἴη, διττῇ τε καὶ παλινδρομούσῃ χρώμενος ἀπὸ τῶν οὐ κυρίων ἐπὶ τὰ κύρια τῇ μεταφορᾷ. κατὰ δὲ τὸν αὐτὸν τρόπον καὶ ὅστις ἐπὶ ἤθους, ἢ οἴνου λεγομένου τοῦ σκληροῦ κατὰ </w:t>
-      </w:r>
-      <w:r>
-        <w:rPr>
-          <w:b/>
-          <w:bCs/>
-        </w:rPr>
-        <w:t>μεταφορὰν</w:t>
-      </w:r>
-      <w:r>
-        <w:t xml:space="preserve">, ὑπὲρ τῶν ἁπτῶν σωμάτων ποιούμενος τὸν λόγον οὐχ ὡς σύνηθες ἅπασιν, οὕτως ἀξιῶν τῆς προσηγορίας ἀκούειν, ἀλλ’ ὡς οἶνος λέγεται σκληρὸς, </w:t>
-      </w:r>
-    </w:p>
-    <w:p>
-      <w:pPr>
-        <w:pStyle w:val="NormalWeb"/>
-      </w:pPr>
-      <w:r>
-        <w:t xml:space="preserve">ἢ ἄνθρωπος, τὸ ἦθος σκληρόν. ὅμοιον γὰρ ἐκείνῳ τοῦτο τὸ περὶ πραγμάτων ὁρατῶν διαλεγόμενον, εἶτα λευκὸν μὲν εἰπόντα </w:t>
-      </w:r>
-    </w:p>
-    <w:p>
-      <w:pPr>
-        <w:pStyle w:val="Titre2"/>
-      </w:pPr>
-      <w:r>
-        <w:rPr>
-          <w:rStyle w:val="Accentuation"/>
-        </w:rPr>
-        <w:t>De praesagitione ex pulsibus</w:t>
-      </w:r>
-      <w:r>
-        <w:t>, 3.6 (</w:t>
-      </w:r>
-      <w:hyperlink r:id="rId48" w:anchor="l9.369.7" w:tgtFrame="_blank" w:history="1">
-        <w:r>
-          <w:rPr>
-            <w:rStyle w:val="Lienhypertexte"/>
-            <w:rFonts w:eastAsiaTheme="majorEastAsia"/>
-          </w:rPr>
-          <w:t>9.369.7 K</w:t>
-        </w:r>
-      </w:hyperlink>
-      <w:r>
-        <w:t>)</w:t>
-      </w:r>
-    </w:p>
-    <w:p>
-      <w:r>
-        <w:t xml:space="preserve">μὴ συγχωρεῖν ἀκούειν οὕτως ὡς εἴθισται πᾶσιν, ἀλλ’ ἐπειδὴ πυρετούς τινας λευκοὺς αὐτὸς ὁ Ἀρχιγένης εἴρηκεν, οὕτως ἀκούειν χρῆναι καὶ τὸ χρῶμα τὸ λευκόν. ὥσπερ οὖν ὁ τοιοῦτος οὐκ ἂν δόξειε σωφρονεῖν, εἰ τὸ κυρίως ἐπὶ χρώματος λεγόμενον ὄνομα μετάγειν ἐπ’ αὐτὸ κατὰ διττὴν </w:t>
-      </w:r>
-      <w:r>
-        <w:rPr>
-          <w:b/>
-          <w:bCs/>
-        </w:rPr>
-        <w:t>μεταφορὰν</w:t>
-      </w:r>
-      <w:r>
-        <w:t xml:space="preserve"> ἀπὸ τῶν οὐ κυρίως ἀξιώσειεν, οὕτως, οἶμαι, καὶ ὅστις ἐπὶ σώματος ἁπτοῦ τὸν λόγον ποιούμενος, ἐκ μεταφορᾶς κελεύσει τὸ σκληρὸν ὄνομα ἀκούειν. συμβαίνει γὰρ ἐν τοῖς τοιούτοις ἅπασι λόγοις μηδὲν μανθάνειν τοὺς ἀκούοντας, </w:t>
-      </w:r>
-    </w:p>
-    <w:p>
-      <w:pPr>
-        <w:pStyle w:val="Titre2"/>
-      </w:pPr>
-      <w:r>
-        <w:rPr>
-          <w:rStyle w:val="Accentuation"/>
-        </w:rPr>
-        <w:t>De praesagitione ex pulsibus</w:t>
-      </w:r>
-      <w:r>
-        <w:t>, 3.6 (</w:t>
-      </w:r>
-      <w:hyperlink r:id="rId49" w:anchor="l9.369.9" w:tgtFrame="_blank" w:history="1">
-        <w:r>
-          <w:rPr>
-            <w:rStyle w:val="Lienhypertexte"/>
-            <w:rFonts w:eastAsiaTheme="majorEastAsia"/>
-          </w:rPr>
-          <w:t>9.369.9 K</w:t>
-        </w:r>
-      </w:hyperlink>
-      <w:r>
-        <w:t>)</w:t>
-      </w:r>
-    </w:p>
-    <w:p>
-      <w:r>
-        <w:t xml:space="preserve">οὕτως ἀκούειν χρῆναι καὶ τὸ χρῶμα τὸ λευκόν. ὥσπερ οὖν ὁ τοιοῦτος οὐκ ἂν δόξειε σωφρονεῖν, εἰ τὸ κυρίως ἐπὶ χρώματος λεγόμενον ὄνομα μετάγειν ἐπ’ αὐτὸ κατὰ διττὴν μεταφορὰν ἀπὸ τῶν οὐ κυρίως ἀξιώσειεν, οὕτως, οἶμαι, καὶ ὅστις ἐπὶ σώματος ἁπτοῦ τὸν λόγον ποιούμενος, ἐκ </w:t>
-      </w:r>
-      <w:r>
-        <w:rPr>
-          <w:b/>
-          <w:bCs/>
-        </w:rPr>
-        <w:t>μεταφορᾶς</w:t>
-      </w:r>
-      <w:r>
-        <w:t xml:space="preserve"> κελεύσει τὸ σκληρὸν ὄνομα ἀκούειν. συμβαίνει γὰρ ἐν τοῖς τοιούτοις ἅπασι λόγοις μηδὲν μανθάνειν τοὺς ἀκούοντας, ὅταν εἴργωνταί τε τοῦ κυρίως λεγομένου, μηδέν τ’ ἄλλο νοῆσαι δύνωνται. τί γὰρ ἄλλο τις νοήσειε χρῶμα τὸ λευκὸν ἀκούσας </w:t>
-      </w:r>
-    </w:p>
-    <w:p>
-      <w:pPr>
-        <w:pStyle w:val="Titre2"/>
-      </w:pPr>
-      <w:r>
-        <w:rPr>
-          <w:rStyle w:val="Accentuation"/>
-        </w:rPr>
-        <w:t>De praesagitione ex pulsibus</w:t>
-      </w:r>
-      <w:r>
-        <w:t>, 3.6 (</w:t>
-      </w:r>
-      <w:hyperlink r:id="rId50" w:anchor="l9.369.15" w:tgtFrame="_blank" w:history="1">
+      <w:hyperlink r:id="rId46" w:anchor="l9.369.15" w:tgtFrame="_blank" w:history="1">
         <w:r>
           <w:rPr>
             <w:rStyle w:val="Lienhypertexte"/>
@@ -1891,7 +1871,7 @@
       <w:r>
         <w:t>, 3.6 (</w:t>
       </w:r>
-      <w:hyperlink r:id="rId51" w:anchor="l9.369.18" w:tgtFrame="_blank" w:history="1">
+      <w:hyperlink r:id="rId47" w:anchor="l9.369.18" w:tgtFrame="_blank" w:history="1">
         <w:r>
           <w:rPr>
             <w:rStyle w:val="Lienhypertexte"/>
@@ -1932,7 +1912,7 @@
       <w:r>
         <w:t>, 3.6 (</w:t>
       </w:r>
-      <w:hyperlink r:id="rId52" w:anchor="l9.37.15" w:tgtFrame="_blank" w:history="1">
+      <w:hyperlink r:id="rId48" w:anchor="l9.37.15" w:tgtFrame="_blank" w:history="1">
         <w:r>
           <w:rPr>
             <w:rStyle w:val="Lienhypertexte"/>
@@ -1973,7 +1953,7 @@
       <w:r>
         <w:t>, 2.7 (</w:t>
       </w:r>
-      <w:hyperlink r:id="rId53" w:anchor="l11.484.2" w:tgtFrame="_blank" w:history="1">
+      <w:hyperlink r:id="rId49" w:anchor="l11.484.2" w:tgtFrame="_blank" w:history="1">
         <w:r>
           <w:rPr>
             <w:rStyle w:val="Lienhypertexte"/>
@@ -2014,7 +1994,7 @@
       <w:r>
         <w:t>, 1.14 (</w:t>
       </w:r>
-      <w:hyperlink r:id="rId54" w:anchor="l14.7.15" w:tgtFrame="_blank" w:history="1">
+      <w:hyperlink r:id="rId50" w:anchor="l14.7.15" w:tgtFrame="_blank" w:history="1">
         <w:r>
           <w:rPr>
             <w:rStyle w:val="Lienhypertexte"/>
@@ -2055,7 +2035,7 @@
       <w:r>
         <w:t>, 4 (</w:t>
       </w:r>
-      <w:hyperlink r:id="rId55" w:anchor="l11.17" w:tgtFrame="_blank" w:history="1">
+      <w:hyperlink r:id="rId51" w:anchor="l11.17" w:tgtFrame="_blank" w:history="1">
         <w:r>
           <w:rPr>
             <w:rStyle w:val="Lienhypertexte"/>
@@ -2100,7 +2080,7 @@
       <w:r>
         <w:t>, 1.3 (</w:t>
       </w:r>
-      <w:hyperlink r:id="rId56" w:anchor="l16.509.17" w:tgtFrame="_blank" w:history="1">
+      <w:hyperlink r:id="rId52" w:anchor="l16.509.17" w:tgtFrame="_blank" w:history="1">
         <w:r>
           <w:rPr>
             <w:rStyle w:val="Lienhypertexte"/>
@@ -2141,7 +2121,7 @@
       <w:r>
         <w:t>, 3.102 (</w:t>
       </w:r>
-      <w:hyperlink r:id="rId57" w:anchor="l16.729.5" w:tgtFrame="_blank" w:history="1">
+      <w:hyperlink r:id="rId53" w:anchor="l16.729.5" w:tgtFrame="_blank" w:history="1">
         <w:r>
           <w:rPr>
             <w:rStyle w:val="Lienhypertexte"/>
@@ -2182,7 +2162,7 @@
       <w:r>
         <w:t>, 3.114 (</w:t>
       </w:r>
-      <w:hyperlink r:id="rId58" w:anchor="l16.754.17" w:tgtFrame="_blank" w:history="1">
+      <w:hyperlink r:id="rId54" w:anchor="l16.754.17" w:tgtFrame="_blank" w:history="1">
         <w:r>
           <w:rPr>
             <w:rStyle w:val="Lienhypertexte"/>
@@ -2223,7 +2203,7 @@
       <w:r>
         <w:t>, 3.130 (</w:t>
       </w:r>
-      <w:hyperlink r:id="rId59" w:anchor="l16.791.13" w:tgtFrame="_blank" w:history="1">
+      <w:hyperlink r:id="rId55" w:anchor="l16.791.13" w:tgtFrame="_blank" w:history="1">
         <w:r>
           <w:rPr>
             <w:rStyle w:val="Lienhypertexte"/>
@@ -2264,7 +2244,7 @@
       <w:r>
         <w:t>, 3.146 (</w:t>
       </w:r>
-      <w:hyperlink r:id="rId60" w:anchor="l16.806.17" w:tgtFrame="_blank" w:history="1">
+      <w:hyperlink r:id="rId56" w:anchor="l16.806.17" w:tgtFrame="_blank" w:history="1">
         <w:r>
           <w:rPr>
             <w:rStyle w:val="Lienhypertexte"/>
@@ -2306,7 +2286,7 @@
       <w:r>
         <w:t>, 1.4 (</w:t>
       </w:r>
-      <w:hyperlink r:id="rId61" w:anchor="l17a.493.14" w:tgtFrame="_blank" w:history="1">
+      <w:hyperlink r:id="rId57" w:anchor="l17a.493.14" w:tgtFrame="_blank" w:history="1">
         <w:r>
           <w:rPr>
             <w:rStyle w:val="Lienhypertexte"/>
@@ -2347,7 +2327,7 @@
       <w:r>
         <w:t>, 2.7 (</w:t>
       </w:r>
-      <w:hyperlink r:id="rId62" w:anchor="l17a.630.8" w:tgtFrame="_blank" w:history="1">
+      <w:hyperlink r:id="rId58" w:anchor="l17a.630.8" w:tgtFrame="_blank" w:history="1">
         <w:r>
           <w:rPr>
             <w:rStyle w:val="Lienhypertexte"/>
@@ -2388,7 +2368,7 @@
       <w:r>
         <w:t>, 1.5 (</w:t>
       </w:r>
-      <w:hyperlink r:id="rId63" w:anchor="l17a.825.15" w:tgtFrame="_blank" w:history="1">
+      <w:hyperlink r:id="rId59" w:anchor="l17a.825.15" w:tgtFrame="_blank" w:history="1">
         <w:r>
           <w:rPr>
             <w:rStyle w:val="Lienhypertexte"/>
@@ -2429,7 +2409,7 @@
       <w:r>
         <w:t>, 1.5 (</w:t>
       </w:r>
-      <w:hyperlink r:id="rId64" w:anchor="l17a.826.7" w:tgtFrame="_blank" w:history="1">
+      <w:hyperlink r:id="rId60" w:anchor="l17a.826.7" w:tgtFrame="_blank" w:history="1">
         <w:r>
           <w:rPr>
             <w:rStyle w:val="Lienhypertexte"/>
@@ -2470,7 +2450,7 @@
       <w:r>
         <w:t>, 2.9 (</w:t>
       </w:r>
-      <w:hyperlink r:id="rId65" w:anchor="l17a.916.7" w:tgtFrame="_blank" w:history="1">
+      <w:hyperlink r:id="rId61" w:anchor="l17a.916.7" w:tgtFrame="_blank" w:history="1">
         <w:r>
           <w:rPr>
             <w:rStyle w:val="Lienhypertexte"/>
@@ -2511,7 +2491,7 @@
       <w:r>
         <w:t>, 3.1 (</w:t>
       </w:r>
-      <w:hyperlink r:id="rId66" w:anchor="l17a.6.2" w:tgtFrame="_blank" w:history="1">
+      <w:hyperlink r:id="rId62" w:anchor="l17a.6.2" w:tgtFrame="_blank" w:history="1">
         <w:r>
           <w:rPr>
             <w:rStyle w:val="Lienhypertexte"/>
@@ -2553,7 +2533,7 @@
       <w:r>
         <w:t>, 3.31 (</w:t>
       </w:r>
-      <w:hyperlink r:id="rId67" w:anchor="l17a.100.5" w:tgtFrame="_blank" w:history="1">
+      <w:hyperlink r:id="rId63" w:anchor="l17a.100.5" w:tgtFrame="_blank" w:history="1">
         <w:r>
           <w:rPr>
             <w:rStyle w:val="Lienhypertexte"/>
@@ -2594,7 +2574,7 @@
       <w:r>
         <w:t>, 3.26 (</w:t>
       </w:r>
-      <w:hyperlink r:id="rId68" w:anchor="l17b.632.8" w:tgtFrame="_blank" w:history="1">
+      <w:hyperlink r:id="rId64" w:anchor="l17b.632.8" w:tgtFrame="_blank" w:history="1">
         <w:r>
           <w:rPr>
             <w:rStyle w:val="Lienhypertexte"/>
@@ -2635,7 +2615,7 @@
       <w:r>
         <w:t>, 5.16 (</w:t>
       </w:r>
-      <w:hyperlink r:id="rId69" w:anchor="l17b.801.10" w:tgtFrame="_blank" w:history="1">
+      <w:hyperlink r:id="rId65" w:anchor="l17b.801.10" w:tgtFrame="_blank" w:history="1">
         <w:r>
           <w:rPr>
             <w:rStyle w:val="Lienhypertexte"/>
@@ -2676,7 +2656,7 @@
       <w:r>
         <w:t>, 3.81 (</w:t>
       </w:r>
-      <w:hyperlink r:id="rId70" w:anchor="l18a.598.13" w:tgtFrame="_blank" w:history="1">
+      <w:hyperlink r:id="rId66" w:anchor="l18a.598.13" w:tgtFrame="_blank" w:history="1">
         <w:r>
           <w:rPr>
             <w:rStyle w:val="Lienhypertexte"/>
@@ -2718,7 +2698,7 @@
       <w:r>
         <w:t>, 3.93 (</w:t>
       </w:r>
-      <w:hyperlink r:id="rId71" w:anchor="l18a.617.9" w:tgtFrame="_blank" w:history="1">
+      <w:hyperlink r:id="rId67" w:anchor="l18a.617.9" w:tgtFrame="_blank" w:history="1">
         <w:r>
           <w:rPr>
             <w:rStyle w:val="Lienhypertexte"/>
@@ -2767,7 +2747,7 @@
       <w:r>
         <w:t>, 4.50 (</w:t>
       </w:r>
-      <w:hyperlink r:id="rId72" w:anchor="l18a.750.15" w:tgtFrame="_blank" w:history="1">
+      <w:hyperlink r:id="rId68" w:anchor="l18a.750.15" w:tgtFrame="_blank" w:history="1">
         <w:r>
           <w:rPr>
             <w:rStyle w:val="Lienhypertexte"/>
@@ -2816,7 +2796,7 @@
       <w:r>
         <w:t>, 4.53 (</w:t>
       </w:r>
-      <w:hyperlink r:id="rId73" w:anchor="l18a.756.3" w:tgtFrame="_blank" w:history="1">
+      <w:hyperlink r:id="rId69" w:anchor="l18a.756.3" w:tgtFrame="_blank" w:history="1">
         <w:r>
           <w:rPr>
             <w:rStyle w:val="Lienhypertexte"/>
@@ -2857,7 +2837,7 @@
       <w:r>
         <w:t>, 2.64 (</w:t>
       </w:r>
-      <w:hyperlink r:id="rId74" w:anchor="l18b.209.7" w:tgtFrame="_blank" w:history="1">
+      <w:hyperlink r:id="rId70" w:anchor="l18b.209.7" w:tgtFrame="_blank" w:history="1">
         <w:r>
           <w:rPr>
             <w:rStyle w:val="Lienhypertexte"/>
@@ -2906,7 +2886,7 @@
       <w:r>
         <w:t>, 1.9 (</w:t>
       </w:r>
-      <w:hyperlink r:id="rId75" w:anchor="l18b.347.4" w:tgtFrame="_blank" w:history="1">
+      <w:hyperlink r:id="rId71" w:anchor="l18b.347.4" w:tgtFrame="_blank" w:history="1">
         <w:r>
           <w:rPr>
             <w:rStyle w:val="Lienhypertexte"/>
@@ -2948,7 +2928,7 @@
       <w:r>
         <w:t>, 3.7 (</w:t>
       </w:r>
-      <w:hyperlink r:id="rId76" w:anchor="l18b.545.5" w:tgtFrame="_blank" w:history="1">
+      <w:hyperlink r:id="rId72" w:anchor="l18b.545.5" w:tgtFrame="_blank" w:history="1">
         <w:r>
           <w:rPr>
             <w:rStyle w:val="Lienhypertexte"/>
@@ -2989,7 +2969,7 @@
       <w:r>
         <w:t>, 3.43 (</w:t>
       </w:r>
-      <w:hyperlink r:id="rId77" w:anchor="l18b.597.1" w:tgtFrame="_blank" w:history="1">
+      <w:hyperlink r:id="rId73" w:anchor="l18b.597.1" w:tgtFrame="_blank" w:history="1">
         <w:r>
           <w:rPr>
             <w:rStyle w:val="Lienhypertexte"/>
@@ -3038,7 +3018,7 @@
       <w:r>
         <w:t>, 3.44 (</w:t>
       </w:r>
-      <w:hyperlink r:id="rId78" w:anchor="l18b.601.2" w:tgtFrame="_blank" w:history="1">
+      <w:hyperlink r:id="rId74" w:anchor="l18b.601.2" w:tgtFrame="_blank" w:history="1">
         <w:r>
           <w:rPr>
             <w:rStyle w:val="Lienhypertexte"/>
@@ -3087,7 +3067,7 @@
       <w:r>
         <w:t>, 3.44 (</w:t>
       </w:r>
-      <w:hyperlink r:id="rId79" w:anchor="l18b.601.3" w:tgtFrame="_blank" w:history="1">
+      <w:hyperlink r:id="rId75" w:anchor="l18b.601.3" w:tgtFrame="_blank" w:history="1">
         <w:r>
           <w:rPr>
             <w:rStyle w:val="Lienhypertexte"/>
@@ -3136,7 +3116,7 @@
       <w:r>
         <w:t>, 2.2 (</w:t>
       </w:r>
-      <w:hyperlink r:id="rId80" w:anchor="l18b.727.7" w:tgtFrame="_blank" w:history="1">
+      <w:hyperlink r:id="rId76" w:anchor="l18b.727.7" w:tgtFrame="_blank" w:history="1">
         <w:r>
           <w:rPr>
             <w:rStyle w:val="Lienhypertexte"/>
@@ -3186,7 +3166,7 @@
       <w:r>
         <w:t>, 2.15 (</w:t>
       </w:r>
-      <w:hyperlink r:id="rId81" w:anchor="l18b.763.6" w:tgtFrame="_blank" w:history="1">
+      <w:hyperlink r:id="rId77" w:anchor="l18b.763.6" w:tgtFrame="_blank" w:history="1">
         <w:r>
           <w:rPr>
             <w:rStyle w:val="Lienhypertexte"/>
@@ -3227,7 +3207,7 @@
       <w:r>
         <w:t>, 3.37 (</w:t>
       </w:r>
-      <w:hyperlink r:id="rId82" w:anchor="l18b.922.9" w:tgtFrame="_blank" w:history="1">
+      <w:hyperlink r:id="rId78" w:anchor="l18b.922.9" w:tgtFrame="_blank" w:history="1">
         <w:r>
           <w:rPr>
             <w:rStyle w:val="Lienhypertexte"/>
@@ -3268,7 +3248,7 @@
       <w:r>
         <w:t>, 13 (</w:t>
       </w:r>
-      <w:hyperlink r:id="rId83" w:anchor="l14.757.14" w:tgtFrame="_blank" w:history="1">
+      <w:hyperlink r:id="rId79" w:anchor="l14.757.14" w:tgtFrame="_blank" w:history="1">
         <w:r>
           <w:rPr>
             <w:rStyle w:val="Lienhypertexte"/>
@@ -3309,7 +3289,7 @@
       <w:r>
         <w:t>, 4 (</w:t>
       </w:r>
-      <w:hyperlink r:id="rId84" w:anchor="l18a.776.15" w:tgtFrame="_blank" w:history="1">
+      <w:hyperlink r:id="rId80" w:anchor="l18a.776.15" w:tgtFrame="_blank" w:history="1">
         <w:r>
           <w:rPr>
             <w:rStyle w:val="Lienhypertexte"/>
@@ -3350,7 +3330,7 @@
       <w:r>
         <w:t>, 4 (</w:t>
       </w:r>
-      <w:hyperlink r:id="rId85" w:anchor="l1895.4.3" w:tgtFrame="_blank" w:history="1">
+      <w:hyperlink r:id="rId81" w:anchor="l1895.4.3" w:tgtFrame="_blank" w:history="1">
         <w:r>
           <w:rPr>
             <w:rStyle w:val="Lienhypertexte"/>
@@ -3523,8 +3503,6 @@
       <w:r>
         <w:fldChar w:fldCharType="end"/>
       </w:r>
-      <w:bookmarkStart w:id="0" w:name="_GoBack"/>
-      <w:bookmarkEnd w:id="0"/>
     </w:p>
   </w:footnote>
 </w:footnotes>
@@ -3968,6 +3946,7 @@
   <w:style w:type="character" w:default="1" w:styleId="Policepardfaut">
     <w:name w:val="Default Paragraph Font"/>
     <w:uiPriority w:val="1"/>
+    <w:semiHidden/>
     <w:unhideWhenUsed/>
   </w:style>
   <w:style w:type="table" w:default="1" w:styleId="TableauNormal">
@@ -4147,14 +4126,6 @@
     </w:pPr>
   </w:style>
 </w:styles>
-</file>
-
-<file path=word/activeX/activeX1.xml><?xml version="1.0" encoding="utf-8"?>
-<ax:ocx xmlns:ax="http://schemas.microsoft.com/office/2006/activeX" xmlns:r="http://schemas.openxmlformats.org/officeDocument/2006/relationships" ax:classid="{5512D11A-5CC6-11CF-8D67-00AA00BDCE1D}" ax:persistence="persistStream" r:id="rId1"/>
-</file>
-
-<file path=word/activeX/activeX2.xml><?xml version="1.0" encoding="utf-8"?>
-<ax:ocx xmlns:ax="http://schemas.microsoft.com/office/2006/activeX" xmlns:r="http://schemas.openxmlformats.org/officeDocument/2006/relationships" ax:classid="{5512D11A-5CC6-11CF-8D67-00AA00BDCE1D}" ax:persistence="persistStream" r:id="rId1"/>
 </file>
 
 <file path=word/theme/theme1.xml><?xml version="1.0" encoding="utf-8"?>

</xml_diff>